<commit_message>
Refactoring of materials 03-Data-Storage
</commit_message>
<xml_diff>
--- a/Courses/Computer-Modeling-and-IT/Computer-Modeling-and-IT-5-Class/03-Data-Storages/03-Data-Storages-Exercises.docx
+++ b/Courses/Computer-Modeling-and-IT/Computer-Modeling-and-IT-5-Class/03-Data-Storages/03-Data-Storages-Exercises.docx
@@ -1,10 +1,10 @@
 
 <file path=word/document.xml><?xml version="1.0" encoding="utf-8"?>
-<w:document xmlns:wpc="http://schemas.microsoft.com/office/word/2010/wordprocessingCanvas" xmlns:cx="http://schemas.microsoft.com/office/drawing/2014/chartex" xmlns:mc="http://schemas.openxmlformats.org/markup-compatibility/2006" xmlns:o="urn:schemas-microsoft-com:office:office" xmlns:r="http://schemas.openxmlformats.org/officeDocument/2006/relationships" xmlns:m="http://schemas.openxmlformats.org/officeDocument/2006/math" xmlns:v="urn:schemas-microsoft-com:vml" xmlns:wp14="http://schemas.microsoft.com/office/word/2010/wordprocessingDrawing" xmlns:wp="http://schemas.openxmlformats.org/drawingml/2006/wordprocessingDrawing" xmlns:w10="urn:schemas-microsoft-com:office:word" xmlns:w="http://schemas.openxmlformats.org/wordprocessingml/2006/main" xmlns:w14="http://schemas.microsoft.com/office/word/2010/wordml" xmlns:w15="http://schemas.microsoft.com/office/word/2012/wordml" xmlns:w16se="http://schemas.microsoft.com/office/word/2015/wordml/symex" xmlns:wpg="http://schemas.microsoft.com/office/word/2010/wordprocessingGroup" xmlns:wpi="http://schemas.microsoft.com/office/word/2010/wordprocessingInk" xmlns:wne="http://schemas.microsoft.com/office/word/2006/wordml" xmlns:wps="http://schemas.microsoft.com/office/word/2010/wordprocessingShape" mc:Ignorable="w14 w15 w16se wp14">
+<w:document xmlns:wpc="http://schemas.microsoft.com/office/word/2010/wordprocessingCanvas" xmlns:cx="http://schemas.microsoft.com/office/drawing/2014/chartex" xmlns:cx1="http://schemas.microsoft.com/office/drawing/2015/9/8/chartex" xmlns:mc="http://schemas.openxmlformats.org/markup-compatibility/2006" xmlns:o="urn:schemas-microsoft-com:office:office" xmlns:r="http://schemas.openxmlformats.org/officeDocument/2006/relationships" xmlns:m="http://schemas.openxmlformats.org/officeDocument/2006/math" xmlns:v="urn:schemas-microsoft-com:vml" xmlns:wp14="http://schemas.microsoft.com/office/word/2010/wordprocessingDrawing" xmlns:wp="http://schemas.openxmlformats.org/drawingml/2006/wordprocessingDrawing" xmlns:w10="urn:schemas-microsoft-com:office:word" xmlns:w="http://schemas.openxmlformats.org/wordprocessingml/2006/main" xmlns:w14="http://schemas.microsoft.com/office/word/2010/wordml" xmlns:w15="http://schemas.microsoft.com/office/word/2012/wordml" xmlns:w16se="http://schemas.microsoft.com/office/word/2015/wordml/symex" xmlns:wpg="http://schemas.microsoft.com/office/word/2010/wordprocessingGroup" xmlns:wpi="http://schemas.microsoft.com/office/word/2010/wordprocessingInk" xmlns:wne="http://schemas.microsoft.com/office/word/2006/wordml" xmlns:wps="http://schemas.microsoft.com/office/word/2010/wordprocessingShape" mc:Ignorable="w14 w15 w16se wp14">
   <w:body>
     <w:p>
       <w:pPr>
-        <w:pStyle w:val="1"/>
+        <w:pStyle w:val="Heading1"/>
         <w:spacing w:line="240" w:lineRule="auto"/>
         <w:jc w:val="center"/>
         <w:rPr>
@@ -25,7 +25,16 @@
           <w:noProof/>
           <w:lang w:val="bg-BG"/>
         </w:rPr>
-        <w:t>пражнения</w:t>
+        <w:t>пражн</w:t>
+      </w:r>
+      <w:bookmarkStart w:id="0" w:name="_GoBack"/>
+      <w:bookmarkEnd w:id="0"/>
+      <w:r>
+        <w:rPr>
+          <w:noProof/>
+          <w:lang w:val="bg-BG"/>
+        </w:rPr>
+        <w:t>ения</w:t>
       </w:r>
       <w:r>
         <w:rPr>
@@ -42,8 +51,11 @@
     </w:p>
     <w:p>
       <w:pPr>
-        <w:pStyle w:val="2"/>
-        <w:ind w:left="720"/>
+        <w:pStyle w:val="Heading2"/>
+        <w:numPr>
+          <w:ilvl w:val="0"/>
+          <w:numId w:val="0"/>
+        </w:numPr>
         <w:rPr>
           <w:lang w:val="bg-BG"/>
         </w:rPr>
@@ -58,43 +70,111 @@
         <w:rPr>
           <w:lang w:val="bg-BG"/>
         </w:rPr>
-        <w:t xml:space="preserve"> </w:t>
+        <w:t>:</w:t>
       </w:r>
     </w:p>
     <w:p>
       <w:pPr>
-        <w:pStyle w:val="ac"/>
+        <w:pStyle w:val="ListParagraph"/>
         <w:numPr>
           <w:ilvl w:val="0"/>
-          <w:numId w:val="31"/>
+          <w:numId w:val="32"/>
         </w:numPr>
-        <w:rPr>
-          <w:lang w:val="bg-BG"/>
-        </w:rPr>
-      </w:pPr>
-      <w:r>
-        <w:rPr>
-          <w:lang w:val="bg-BG"/>
-        </w:rPr>
-        <w:t xml:space="preserve">Дайте примери за носители на информация, които сте използвали? </w:t>
+        <w:ind w:left="426" w:hanging="426"/>
+        <w:rPr>
+          <w:lang w:val="bg-BG"/>
+        </w:rPr>
+      </w:pPr>
+      <w:r>
+        <w:rPr>
+          <w:lang w:val="bg-BG"/>
+        </w:rPr>
+        <w:t xml:space="preserve">Дайте </w:t>
+      </w:r>
+      <w:r>
+        <w:rPr>
+          <w:b/>
+          <w:lang w:val="bg-BG"/>
+        </w:rPr>
+        <w:t>примери</w:t>
+      </w:r>
+      <w:r>
+        <w:rPr>
+          <w:lang w:val="bg-BG"/>
+        </w:rPr>
+        <w:t xml:space="preserve"> за </w:t>
+      </w:r>
+      <w:r>
+        <w:rPr>
+          <w:b/>
+          <w:lang w:val="bg-BG"/>
+        </w:rPr>
+        <w:t xml:space="preserve">носители </w:t>
+      </w:r>
+      <w:r>
+        <w:rPr>
+          <w:lang w:val="bg-BG"/>
+        </w:rPr>
+        <w:t>на</w:t>
+      </w:r>
+      <w:r>
+        <w:rPr>
+          <w:b/>
+          <w:lang w:val="bg-BG"/>
+        </w:rPr>
+        <w:t xml:space="preserve"> информация</w:t>
+      </w:r>
+      <w:r>
+        <w:rPr>
+          <w:lang w:val="bg-BG"/>
+        </w:rPr>
+        <w:t xml:space="preserve">, които сте използвали? </w:t>
       </w:r>
     </w:p>
     <w:p>
       <w:pPr>
-        <w:pStyle w:val="ac"/>
+        <w:pStyle w:val="ListParagraph"/>
         <w:numPr>
           <w:ilvl w:val="0"/>
-          <w:numId w:val="31"/>
+          <w:numId w:val="32"/>
         </w:numPr>
-        <w:rPr>
-          <w:lang w:val="bg-BG"/>
-        </w:rPr>
-      </w:pPr>
-      <w:r>
-        <w:rPr>
-          <w:lang w:val="bg-BG"/>
-        </w:rPr>
-        <w:t>Каква информация сте съхранявали</w:t>
+        <w:ind w:left="426" w:hanging="426"/>
+        <w:rPr>
+          <w:lang w:val="bg-BG"/>
+        </w:rPr>
+      </w:pPr>
+      <w:r>
+        <w:rPr>
+          <w:b/>
+          <w:lang w:val="bg-BG"/>
+        </w:rPr>
+        <w:t>Каква</w:t>
+      </w:r>
+      <w:r>
+        <w:rPr>
+          <w:lang w:val="bg-BG"/>
+        </w:rPr>
+        <w:t xml:space="preserve"> </w:t>
+      </w:r>
+      <w:r>
+        <w:rPr>
+          <w:b/>
+          <w:lang w:val="bg-BG"/>
+        </w:rPr>
+        <w:t>информация</w:t>
+      </w:r>
+      <w:r>
+        <w:rPr>
+          <w:lang w:val="bg-BG"/>
+        </w:rPr>
+        <w:t xml:space="preserve"> сте </w:t>
+      </w:r>
+      <w:r>
+        <w:rPr>
+          <w:b/>
+          <w:lang w:val="bg-BG"/>
+        </w:rPr>
+        <w:t>съхранявали</w:t>
       </w:r>
       <w:r>
         <w:rPr>
@@ -111,159 +191,497 @@
     </w:p>
     <w:p>
       <w:pPr>
-        <w:pStyle w:val="ac"/>
+        <w:pStyle w:val="ListParagraph"/>
         <w:numPr>
           <w:ilvl w:val="0"/>
-          <w:numId w:val="31"/>
+          <w:numId w:val="32"/>
         </w:numPr>
-        <w:rPr>
-          <w:lang w:val="bg-BG"/>
-        </w:rPr>
-      </w:pPr>
-      <w:r>
-        <w:rPr>
-          <w:lang w:val="bg-BG"/>
-        </w:rPr>
-        <w:t>Кой носител на информация използвате най-често? Удобен ли е и защо?</w:t>
+        <w:ind w:left="426" w:hanging="426"/>
+        <w:rPr>
+          <w:lang w:val="bg-BG"/>
+        </w:rPr>
+      </w:pPr>
+      <w:r>
+        <w:rPr>
+          <w:lang w:val="bg-BG"/>
+        </w:rPr>
+        <w:t xml:space="preserve">Кой </w:t>
+      </w:r>
+      <w:r>
+        <w:rPr>
+          <w:b/>
+          <w:lang w:val="bg-BG"/>
+        </w:rPr>
+        <w:t xml:space="preserve">носител </w:t>
+      </w:r>
+      <w:r>
+        <w:rPr>
+          <w:lang w:val="bg-BG"/>
+        </w:rPr>
+        <w:t>на</w:t>
+      </w:r>
+      <w:r>
+        <w:rPr>
+          <w:b/>
+          <w:lang w:val="bg-BG"/>
+        </w:rPr>
+        <w:t xml:space="preserve"> информация</w:t>
+      </w:r>
+      <w:r>
+        <w:rPr>
+          <w:lang w:val="bg-BG"/>
+        </w:rPr>
+        <w:t xml:space="preserve"> използвате </w:t>
+      </w:r>
+      <w:r>
+        <w:rPr>
+          <w:b/>
+          <w:lang w:val="bg-BG"/>
+        </w:rPr>
+        <w:t>най-често</w:t>
+      </w:r>
+      <w:r>
+        <w:rPr>
+          <w:lang w:val="bg-BG"/>
+        </w:rPr>
+        <w:t xml:space="preserve">? </w:t>
+      </w:r>
+      <w:r>
+        <w:rPr>
+          <w:b/>
+          <w:lang w:val="bg-BG"/>
+        </w:rPr>
+        <w:t>Удобен ли е</w:t>
+      </w:r>
+      <w:r>
+        <w:rPr>
+          <w:lang w:val="bg-BG"/>
+        </w:rPr>
+        <w:t xml:space="preserve"> и </w:t>
+      </w:r>
+      <w:r>
+        <w:rPr>
+          <w:b/>
+          <w:lang w:val="bg-BG"/>
+        </w:rPr>
+        <w:t>защо</w:t>
+      </w:r>
+      <w:r>
+        <w:rPr>
+          <w:lang w:val="bg-BG"/>
+        </w:rPr>
+        <w:t>?</w:t>
       </w:r>
     </w:p>
     <w:p>
       <w:pPr>
-        <w:pStyle w:val="ac"/>
+        <w:pStyle w:val="ListParagraph"/>
         <w:numPr>
           <w:ilvl w:val="0"/>
-          <w:numId w:val="31"/>
+          <w:numId w:val="32"/>
         </w:numPr>
-        <w:rPr>
-          <w:lang w:val="bg-BG"/>
-        </w:rPr>
-      </w:pPr>
-      <w:r>
-        <w:rPr>
-          <w:lang w:val="bg-BG"/>
-        </w:rPr>
-        <w:t>Какви носители на информация има на компютъра с който работите?</w:t>
+        <w:ind w:left="426" w:hanging="426"/>
+        <w:rPr>
+          <w:lang w:val="bg-BG"/>
+        </w:rPr>
+      </w:pPr>
+      <w:r>
+        <w:rPr>
+          <w:b/>
+          <w:lang w:val="bg-BG"/>
+        </w:rPr>
+        <w:t>Какви</w:t>
+      </w:r>
+      <w:r>
+        <w:rPr>
+          <w:lang w:val="bg-BG"/>
+        </w:rPr>
+        <w:t xml:space="preserve"> носители на информация </w:t>
+      </w:r>
+      <w:r>
+        <w:rPr>
+          <w:b/>
+          <w:lang w:val="bg-BG"/>
+        </w:rPr>
+        <w:t>има</w:t>
+      </w:r>
+      <w:r>
+        <w:rPr>
+          <w:lang w:val="bg-BG"/>
+        </w:rPr>
+        <w:t xml:space="preserve"> на </w:t>
+      </w:r>
+      <w:r>
+        <w:rPr>
+          <w:b/>
+          <w:lang w:val="bg-BG"/>
+        </w:rPr>
+        <w:t>компютъра</w:t>
+      </w:r>
+      <w:r>
+        <w:rPr>
+          <w:lang w:val="bg-BG"/>
+        </w:rPr>
+        <w:t>,</w:t>
+      </w:r>
+      <w:r>
+        <w:rPr>
+          <w:lang w:val="bg-BG"/>
+        </w:rPr>
+        <w:t xml:space="preserve"> с който работите?</w:t>
       </w:r>
     </w:p>
     <w:p>
       <w:pPr>
-        <w:pStyle w:val="2"/>
-        <w:ind w:left="709"/>
-        <w:rPr>
-          <w:lang w:val="bg-BG"/>
-        </w:rPr>
-      </w:pPr>
-      <w:r>
-        <w:rPr>
-          <w:lang w:val="bg-BG"/>
-        </w:rPr>
-        <w:t xml:space="preserve">Четене и запис на данни върху флашпамет </w:t>
+        <w:pStyle w:val="Heading2"/>
+        <w:numPr>
+          <w:ilvl w:val="0"/>
+          <w:numId w:val="0"/>
+        </w:numPr>
+        <w:rPr>
+          <w:lang w:val="bg-BG"/>
+        </w:rPr>
+      </w:pPr>
+      <w:r>
+        <w:rPr>
+          <w:lang w:val="bg-BG"/>
+        </w:rPr>
+        <w:t>Задачи:</w:t>
       </w:r>
     </w:p>
     <w:p>
       <w:pPr>
-        <w:rPr>
-          <w:lang w:val="bg-BG"/>
-        </w:rPr>
-      </w:pPr>
-      <w:r>
-        <w:rPr>
-          <w:lang w:val="bg-BG"/>
-        </w:rPr>
-        <w:t>Включете подготвена за целта флашпамет към компю</w:t>
-      </w:r>
-      <w:r>
-        <w:rPr>
-          <w:lang w:val="bg-BG"/>
-        </w:rPr>
-        <w:t>т</w:t>
-      </w:r>
-      <w:r>
-        <w:rPr>
-          <w:lang w:val="bg-BG"/>
-        </w:rPr>
-        <w:t>ъра, спазвайки необходимите за целта правила.</w:t>
-      </w:r>
-      <w:r>
-        <w:rPr>
-          <w:lang w:val="bg-BG"/>
-        </w:rPr>
-        <w:t xml:space="preserve"> </w:t>
-      </w:r>
-      <w:r>
-        <w:rPr>
-          <w:lang w:val="bg-BG"/>
-        </w:rPr>
-        <w:t>Разгледайте съдържанието на носителя, като предварително го проверите за вируси, ако това е необходимо (съгласно указанията на в</w:t>
-      </w:r>
-      <w:r>
-        <w:rPr>
-          <w:lang w:val="bg-BG"/>
-        </w:rPr>
-        <w:t>а</w:t>
-      </w:r>
-      <w:r>
-        <w:rPr>
-          <w:lang w:val="bg-BG"/>
-        </w:rPr>
-        <w:t>шия учител)</w:t>
-      </w:r>
-      <w:r>
-        <w:rPr>
-          <w:lang w:val="bg-BG"/>
-        </w:rPr>
-        <w:t>. Извадете безопасно носителя от устройството.</w:t>
+        <w:pStyle w:val="Heading3"/>
+        <w:numPr>
+          <w:ilvl w:val="0"/>
+          <w:numId w:val="33"/>
+        </w:numPr>
+        <w:ind w:left="426" w:hanging="426"/>
+        <w:rPr>
+          <w:lang w:val="bg-BG"/>
+        </w:rPr>
+      </w:pPr>
+      <w:r>
+        <w:rPr>
+          <w:lang w:val="bg-BG"/>
+        </w:rPr>
+        <w:t xml:space="preserve">Четене и запис на данни върху флашпамет </w:t>
       </w:r>
     </w:p>
     <w:p>
       <w:pPr>
-        <w:pStyle w:val="2"/>
-        <w:rPr>
-          <w:lang w:val="bg-BG"/>
-        </w:rPr>
-      </w:pPr>
-      <w:r>
-        <w:rPr>
-          <w:lang w:val="bg-BG"/>
-        </w:rPr>
-        <w:t>Работа с Файловия мениджър</w:t>
+        <w:rPr>
+          <w:lang w:val="bg-BG"/>
+        </w:rPr>
+      </w:pPr>
+      <w:r>
+        <w:rPr>
+          <w:b/>
+          <w:lang w:val="bg-BG"/>
+        </w:rPr>
+        <w:t>Включете</w:t>
+      </w:r>
+      <w:r>
+        <w:rPr>
+          <w:lang w:val="bg-BG"/>
+        </w:rPr>
+        <w:t xml:space="preserve"> подготвена за целта </w:t>
+      </w:r>
+      <w:r>
+        <w:rPr>
+          <w:b/>
+          <w:lang w:val="bg-BG"/>
+        </w:rPr>
+        <w:t>флашпамет</w:t>
+      </w:r>
+      <w:r>
+        <w:rPr>
+          <w:lang w:val="bg-BG"/>
+        </w:rPr>
+        <w:t xml:space="preserve"> към компю</w:t>
+      </w:r>
+      <w:r>
+        <w:rPr>
+          <w:lang w:val="bg-BG"/>
+        </w:rPr>
+        <w:t>т</w:t>
+      </w:r>
+      <w:r>
+        <w:rPr>
+          <w:lang w:val="bg-BG"/>
+        </w:rPr>
+        <w:t xml:space="preserve">ъра, </w:t>
+      </w:r>
+      <w:r>
+        <w:rPr>
+          <w:b/>
+          <w:lang w:val="bg-BG"/>
+        </w:rPr>
+        <w:t>спазвайки</w:t>
       </w:r>
       <w:r>
         <w:rPr>
           <w:lang w:val="bg-BG"/>
         </w:rPr>
         <w:t xml:space="preserve"> </w:t>
+      </w:r>
+      <w:r>
+        <w:rPr>
+          <w:b/>
+          <w:lang w:val="bg-BG"/>
+        </w:rPr>
+        <w:t>необходимите</w:t>
+      </w:r>
+      <w:r>
+        <w:rPr>
+          <w:lang w:val="bg-BG"/>
+        </w:rPr>
+        <w:t xml:space="preserve"> за целта </w:t>
+      </w:r>
+      <w:r>
+        <w:rPr>
+          <w:b/>
+          <w:lang w:val="bg-BG"/>
+        </w:rPr>
+        <w:t>правила</w:t>
+      </w:r>
+      <w:r>
+        <w:rPr>
+          <w:lang w:val="bg-BG"/>
+        </w:rPr>
+        <w:t>.</w:t>
+      </w:r>
+      <w:r>
+        <w:rPr>
+          <w:lang w:val="bg-BG"/>
+        </w:rPr>
+        <w:t xml:space="preserve"> </w:t>
+      </w:r>
+      <w:r>
+        <w:rPr>
+          <w:b/>
+          <w:lang w:val="bg-BG"/>
+        </w:rPr>
+        <w:t>Разгледайте съдържанието</w:t>
+      </w:r>
+      <w:r>
+        <w:rPr>
+          <w:lang w:val="bg-BG"/>
+        </w:rPr>
+        <w:t xml:space="preserve"> на носителя, като </w:t>
+      </w:r>
+      <w:r>
+        <w:rPr>
+          <w:b/>
+          <w:lang w:val="bg-BG"/>
+        </w:rPr>
+        <w:t>предварително</w:t>
+      </w:r>
+      <w:r>
+        <w:rPr>
+          <w:lang w:val="bg-BG"/>
+        </w:rPr>
+        <w:t xml:space="preserve"> го </w:t>
+      </w:r>
+      <w:r>
+        <w:rPr>
+          <w:b/>
+          <w:lang w:val="bg-BG"/>
+        </w:rPr>
+        <w:t>проверите за вируси</w:t>
+      </w:r>
+      <w:r>
+        <w:rPr>
+          <w:lang w:val="bg-BG"/>
+        </w:rPr>
+        <w:t>, ако това е необходимо (съгласно указанията на в</w:t>
+      </w:r>
+      <w:r>
+        <w:rPr>
+          <w:lang w:val="bg-BG"/>
+        </w:rPr>
+        <w:t>а</w:t>
+      </w:r>
+      <w:r>
+        <w:rPr>
+          <w:lang w:val="bg-BG"/>
+        </w:rPr>
+        <w:t>шия учител)</w:t>
+      </w:r>
+      <w:r>
+        <w:rPr>
+          <w:lang w:val="bg-BG"/>
+        </w:rPr>
+        <w:t xml:space="preserve">. </w:t>
+      </w:r>
+      <w:r>
+        <w:rPr>
+          <w:b/>
+          <w:lang w:val="bg-BG"/>
+        </w:rPr>
+        <w:t>Извадете</w:t>
+      </w:r>
+      <w:r>
+        <w:rPr>
+          <w:lang w:val="bg-BG"/>
+        </w:rPr>
+        <w:t xml:space="preserve"> </w:t>
+      </w:r>
+      <w:r>
+        <w:rPr>
+          <w:b/>
+          <w:lang w:val="bg-BG"/>
+        </w:rPr>
+        <w:t>безопасно</w:t>
+      </w:r>
+      <w:r>
+        <w:rPr>
+          <w:lang w:val="bg-BG"/>
+        </w:rPr>
+        <w:t xml:space="preserve"> носителя от устройството.</w:t>
       </w:r>
     </w:p>
     <w:p>
       <w:pPr>
-        <w:rPr>
-          <w:lang w:val="bg-BG"/>
-        </w:rPr>
-      </w:pPr>
-      <w:r>
-        <w:rPr>
-          <w:lang w:val="bg-BG"/>
-        </w:rPr>
-        <w:t>Отворете файловия мениджър и проверете</w:t>
-      </w:r>
-      <w:r>
-        <w:rPr>
-          <w:lang w:val="bg-BG"/>
-        </w:rPr>
-        <w:t xml:space="preserve"> какв</w:t>
-      </w:r>
-      <w:r>
-        <w:rPr>
-          <w:lang w:val="bg-BG"/>
-        </w:rPr>
-        <w:t>и устройства за съхранение на данни</w:t>
-      </w:r>
-      <w:r>
-        <w:rPr>
-          <w:lang w:val="bg-BG"/>
-        </w:rPr>
-        <w:t xml:space="preserve"> са включени към компютъра. Какви са физическите и логическите им имена. Кои от ус</w:t>
+        <w:pStyle w:val="Heading3"/>
+        <w:numPr>
+          <w:ilvl w:val="0"/>
+          <w:numId w:val="33"/>
+        </w:numPr>
+        <w:ind w:left="426" w:hanging="426"/>
+      </w:pPr>
+      <w:r>
+        <w:t xml:space="preserve">Работа с Файловия мениджър </w:t>
+      </w:r>
+    </w:p>
+    <w:p>
+      <w:pPr>
+        <w:rPr>
+          <w:lang w:val="bg-BG"/>
+        </w:rPr>
+      </w:pPr>
+      <w:r>
+        <w:rPr>
+          <w:lang w:val="bg-BG"/>
+        </w:rPr>
+        <w:t xml:space="preserve">Отворете </w:t>
+      </w:r>
+      <w:r>
+        <w:rPr>
+          <w:b/>
+          <w:lang w:val="bg-BG"/>
+        </w:rPr>
+        <w:t>файловия мениджър</w:t>
+      </w:r>
+      <w:r>
+        <w:rPr>
+          <w:lang w:val="bg-BG"/>
+        </w:rPr>
+        <w:t xml:space="preserve"> и проверете</w:t>
+      </w:r>
+      <w:r>
+        <w:rPr>
+          <w:lang w:val="bg-BG"/>
+        </w:rPr>
+        <w:t xml:space="preserve"> </w:t>
+      </w:r>
+      <w:r>
+        <w:rPr>
+          <w:b/>
+          <w:lang w:val="bg-BG"/>
+        </w:rPr>
+        <w:t>какв</w:t>
+      </w:r>
+      <w:r>
+        <w:rPr>
+          <w:b/>
+          <w:lang w:val="bg-BG"/>
+        </w:rPr>
+        <w:t>и устройства</w:t>
+      </w:r>
+      <w:r>
+        <w:rPr>
+          <w:lang w:val="bg-BG"/>
+        </w:rPr>
+        <w:t xml:space="preserve"> за </w:t>
+      </w:r>
+      <w:r>
+        <w:rPr>
+          <w:b/>
+          <w:lang w:val="bg-BG"/>
+        </w:rPr>
+        <w:t xml:space="preserve">съхранение </w:t>
+      </w:r>
+      <w:r>
+        <w:rPr>
+          <w:lang w:val="bg-BG"/>
+        </w:rPr>
+        <w:t>на</w:t>
+      </w:r>
+      <w:r>
+        <w:rPr>
+          <w:b/>
+          <w:lang w:val="bg-BG"/>
+        </w:rPr>
+        <w:t xml:space="preserve"> данни</w:t>
+      </w:r>
+      <w:r>
+        <w:rPr>
+          <w:lang w:val="bg-BG"/>
+        </w:rPr>
+        <w:t xml:space="preserve"> са </w:t>
+      </w:r>
+      <w:r>
+        <w:rPr>
+          <w:b/>
+          <w:lang w:val="bg-BG"/>
+        </w:rPr>
+        <w:t>включени към компютъра</w:t>
+      </w:r>
+      <w:r>
+        <w:rPr>
+          <w:lang w:val="bg-BG"/>
+        </w:rPr>
+        <w:t xml:space="preserve">. Какви са </w:t>
+      </w:r>
+      <w:r>
+        <w:rPr>
+          <w:b/>
+          <w:lang w:val="bg-BG"/>
+        </w:rPr>
+        <w:t>физическите</w:t>
+      </w:r>
+      <w:r>
+        <w:rPr>
+          <w:lang w:val="bg-BG"/>
+        </w:rPr>
+        <w:t xml:space="preserve"> и </w:t>
+      </w:r>
+      <w:r>
+        <w:rPr>
+          <w:b/>
+          <w:lang w:val="bg-BG"/>
+        </w:rPr>
+        <w:t>логическите</w:t>
+      </w:r>
+      <w:r>
+        <w:rPr>
+          <w:lang w:val="bg-BG"/>
+        </w:rPr>
+        <w:t xml:space="preserve"> им </w:t>
+      </w:r>
+      <w:r>
+        <w:rPr>
+          <w:b/>
+          <w:lang w:val="bg-BG"/>
+        </w:rPr>
+        <w:t>имена</w:t>
+      </w:r>
+      <w:r>
+        <w:rPr>
+          <w:lang w:val="bg-BG"/>
+        </w:rPr>
+        <w:t>. Кои от ус</w:t>
       </w:r>
       <w:r>
         <w:rPr>
@@ -287,22 +705,87 @@
         <w:rPr>
           <w:lang w:val="bg-BG"/>
         </w:rPr>
-        <w:t xml:space="preserve">ляват  </w:t>
-      </w:r>
-      <w:r>
-        <w:rPr>
-          <w:lang w:val="bg-BG"/>
-        </w:rPr>
-        <w:t xml:space="preserve">и </w:t>
-      </w:r>
-      <w:r>
-        <w:rPr>
-          <w:lang w:val="bg-BG"/>
-        </w:rPr>
-        <w:t>кои не позволяват запис или изриване на данни върху тях? Има ли свободно място за запис върху всеки от носителите и колко е то?</w:t>
-      </w:r>
-      <w:bookmarkStart w:id="0" w:name="_GoBack"/>
-      <w:bookmarkEnd w:id="0"/>
+        <w:t xml:space="preserve">ляват </w:t>
+      </w:r>
+      <w:r>
+        <w:rPr>
+          <w:b/>
+          <w:lang w:val="bg-BG"/>
+        </w:rPr>
+        <w:t>позволяват запис</w:t>
+      </w:r>
+      <w:r>
+        <w:rPr>
+          <w:lang w:val="bg-BG"/>
+        </w:rPr>
+        <w:t xml:space="preserve"> или </w:t>
+      </w:r>
+      <w:r>
+        <w:rPr>
+          <w:b/>
+          <w:lang w:val="bg-BG"/>
+        </w:rPr>
+        <w:t>из</w:t>
+      </w:r>
+      <w:r>
+        <w:rPr>
+          <w:b/>
+          <w:lang w:val="bg-BG"/>
+        </w:rPr>
+        <w:t>т</w:t>
+      </w:r>
+      <w:r>
+        <w:rPr>
+          <w:b/>
+          <w:lang w:val="bg-BG"/>
+        </w:rPr>
+        <w:t>риване</w:t>
+      </w:r>
+      <w:r>
+        <w:rPr>
+          <w:lang w:val="bg-BG"/>
+        </w:rPr>
+        <w:t xml:space="preserve"> на </w:t>
+      </w:r>
+      <w:r>
+        <w:rPr>
+          <w:b/>
+          <w:lang w:val="bg-BG"/>
+        </w:rPr>
+        <w:t>данни</w:t>
+      </w:r>
+      <w:r>
+        <w:rPr>
+          <w:lang w:val="bg-BG"/>
+        </w:rPr>
+        <w:t xml:space="preserve">? Има ли </w:t>
+      </w:r>
+      <w:r>
+        <w:rPr>
+          <w:b/>
+          <w:lang w:val="bg-BG"/>
+        </w:rPr>
+        <w:t>свободно място</w:t>
+      </w:r>
+      <w:r>
+        <w:rPr>
+          <w:lang w:val="bg-BG"/>
+        </w:rPr>
+        <w:t xml:space="preserve"> за запис върху всеки от носителите и </w:t>
+      </w:r>
+      <w:r>
+        <w:rPr>
+          <w:b/>
+          <w:lang w:val="bg-BG"/>
+        </w:rPr>
+        <w:t>колко е</w:t>
+      </w:r>
+      <w:r>
+        <w:rPr>
+          <w:lang w:val="bg-BG"/>
+        </w:rPr>
+        <w:t xml:space="preserve"> то?</w:t>
+      </w:r>
     </w:p>
     <w:p>
       <w:pPr>
@@ -345,7 +828,7 @@
 </file>
 
 <file path=word/endnotes.xml><?xml version="1.0" encoding="utf-8"?>
-<w:endnotes xmlns:wpc="http://schemas.microsoft.com/office/word/2010/wordprocessingCanvas" xmlns:cx="http://schemas.microsoft.com/office/drawing/2014/chartex" xmlns:mc="http://schemas.openxmlformats.org/markup-compatibility/2006" xmlns:o="urn:schemas-microsoft-com:office:office" xmlns:r="http://schemas.openxmlformats.org/officeDocument/2006/relationships" xmlns:m="http://schemas.openxmlformats.org/officeDocument/2006/math" xmlns:v="urn:schemas-microsoft-com:vml" xmlns:wp14="http://schemas.microsoft.com/office/word/2010/wordprocessingDrawing" xmlns:wp="http://schemas.openxmlformats.org/drawingml/2006/wordprocessingDrawing" xmlns:w10="urn:schemas-microsoft-com:office:word" xmlns:w="http://schemas.openxmlformats.org/wordprocessingml/2006/main" xmlns:w14="http://schemas.microsoft.com/office/word/2010/wordml" xmlns:w15="http://schemas.microsoft.com/office/word/2012/wordml" xmlns:w16se="http://schemas.microsoft.com/office/word/2015/wordml/symex" xmlns:wpg="http://schemas.microsoft.com/office/word/2010/wordprocessingGroup" xmlns:wpi="http://schemas.microsoft.com/office/word/2010/wordprocessingInk" xmlns:wne="http://schemas.microsoft.com/office/word/2006/wordml" xmlns:wps="http://schemas.microsoft.com/office/word/2010/wordprocessingShape" mc:Ignorable="w14 w15 w16se wp14">
+<w:endnotes xmlns:wpc="http://schemas.microsoft.com/office/word/2010/wordprocessingCanvas" xmlns:cx="http://schemas.microsoft.com/office/drawing/2014/chartex" xmlns:cx1="http://schemas.microsoft.com/office/drawing/2015/9/8/chartex" xmlns:mc="http://schemas.openxmlformats.org/markup-compatibility/2006" xmlns:o="urn:schemas-microsoft-com:office:office" xmlns:r="http://schemas.openxmlformats.org/officeDocument/2006/relationships" xmlns:m="http://schemas.openxmlformats.org/officeDocument/2006/math" xmlns:v="urn:schemas-microsoft-com:vml" xmlns:wp14="http://schemas.microsoft.com/office/word/2010/wordprocessingDrawing" xmlns:wp="http://schemas.openxmlformats.org/drawingml/2006/wordprocessingDrawing" xmlns:w10="urn:schemas-microsoft-com:office:word" xmlns:w="http://schemas.openxmlformats.org/wordprocessingml/2006/main" xmlns:w14="http://schemas.microsoft.com/office/word/2010/wordml" xmlns:w15="http://schemas.microsoft.com/office/word/2012/wordml" xmlns:w16se="http://schemas.microsoft.com/office/word/2015/wordml/symex" xmlns:wpg="http://schemas.microsoft.com/office/word/2010/wordprocessingGroup" xmlns:wpi="http://schemas.microsoft.com/office/word/2010/wordprocessingInk" xmlns:wne="http://schemas.microsoft.com/office/word/2006/wordml" xmlns:wps="http://schemas.microsoft.com/office/word/2010/wordprocessingShape" mc:Ignorable="w14 w15 w16se wp14">
   <w:endnote w:type="separator" w:id="-1">
     <w:p>
       <w:pPr>
@@ -370,15 +853,14 @@
 </file>
 
 <file path=word/footer1.xml><?xml version="1.0" encoding="utf-8"?>
-<w:ftr xmlns:wpc="http://schemas.microsoft.com/office/word/2010/wordprocessingCanvas" xmlns:cx="http://schemas.microsoft.com/office/drawing/2014/chartex" xmlns:mc="http://schemas.openxmlformats.org/markup-compatibility/2006" xmlns:o="urn:schemas-microsoft-com:office:office" xmlns:r="http://schemas.openxmlformats.org/officeDocument/2006/relationships" xmlns:m="http://schemas.openxmlformats.org/officeDocument/2006/math" xmlns:v="urn:schemas-microsoft-com:vml" xmlns:wp14="http://schemas.microsoft.com/office/word/2010/wordprocessingDrawing" xmlns:wp="http://schemas.openxmlformats.org/drawingml/2006/wordprocessingDrawing" xmlns:w10="urn:schemas-microsoft-com:office:word" xmlns:w="http://schemas.openxmlformats.org/wordprocessingml/2006/main" xmlns:w14="http://schemas.microsoft.com/office/word/2010/wordml" xmlns:w15="http://schemas.microsoft.com/office/word/2012/wordml" xmlns:w16se="http://schemas.microsoft.com/office/word/2015/wordml/symex" xmlns:wpg="http://schemas.microsoft.com/office/word/2010/wordprocessingGroup" xmlns:wpi="http://schemas.microsoft.com/office/word/2010/wordprocessingInk" xmlns:wne="http://schemas.microsoft.com/office/word/2006/wordml" xmlns:wps="http://schemas.microsoft.com/office/word/2010/wordprocessingShape" mc:Ignorable="w14 w15 w16se wp14">
+<w:ftr xmlns:wpc="http://schemas.microsoft.com/office/word/2010/wordprocessingCanvas" xmlns:cx="http://schemas.microsoft.com/office/drawing/2014/chartex" xmlns:cx1="http://schemas.microsoft.com/office/drawing/2015/9/8/chartex" xmlns:mc="http://schemas.openxmlformats.org/markup-compatibility/2006" xmlns:o="urn:schemas-microsoft-com:office:office" xmlns:r="http://schemas.openxmlformats.org/officeDocument/2006/relationships" xmlns:m="http://schemas.openxmlformats.org/officeDocument/2006/math" xmlns:v="urn:schemas-microsoft-com:vml" xmlns:wp14="http://schemas.microsoft.com/office/word/2010/wordprocessingDrawing" xmlns:wp="http://schemas.openxmlformats.org/drawingml/2006/wordprocessingDrawing" xmlns:w10="urn:schemas-microsoft-com:office:word" xmlns:w="http://schemas.openxmlformats.org/wordprocessingml/2006/main" xmlns:w14="http://schemas.microsoft.com/office/word/2010/wordml" xmlns:w15="http://schemas.microsoft.com/office/word/2012/wordml" xmlns:w16se="http://schemas.microsoft.com/office/word/2015/wordml/symex" xmlns:wpg="http://schemas.microsoft.com/office/word/2010/wordprocessingGroup" xmlns:wpi="http://schemas.microsoft.com/office/word/2010/wordprocessingInk" xmlns:wne="http://schemas.microsoft.com/office/word/2006/wordml" xmlns:wps="http://schemas.microsoft.com/office/word/2010/wordprocessingShape" mc:Ignorable="w14 w15 w16se wp14">
   <w:p>
     <w:pPr>
-      <w:pStyle w:val="a5"/>
+      <w:pStyle w:val="Footer"/>
     </w:pPr>
     <w:r>
       <w:rPr>
         <w:noProof/>
-        <w:lang w:val="bg-BG" w:eastAsia="bg-BG"/>
       </w:rPr>
       <mc:AlternateContent>
         <mc:Choice Requires="wps">
@@ -501,7 +983,6 @@
     <w:r>
       <w:rPr>
         <w:noProof/>
-        <w:lang w:val="bg-BG" w:eastAsia="bg-BG"/>
       </w:rPr>
       <mc:AlternateContent>
         <mc:Choice Requires="wps">
@@ -561,17 +1042,26 @@
                             </w:rPr>
                             <w:t xml:space="preserve">© </w:t>
                           </w:r>
+                          <w:proofErr w:type="spellStart"/>
                           <w:r>
                             <w:rPr>
                               <w:sz w:val="17"/>
                               <w:szCs w:val="17"/>
                             </w:rPr>
-                            <w:t xml:space="preserve">SoftUni – </w:t>
+                            <w:t>SoftUni</w:t>
+                          </w:r>
+                          <w:proofErr w:type="spellEnd"/>
+                          <w:r>
+                            <w:rPr>
+                              <w:sz w:val="17"/>
+                              <w:szCs w:val="17"/>
+                            </w:rPr>
+                            <w:t xml:space="preserve"> – </w:t>
                           </w:r>
                           <w:hyperlink r:id="rId1" w:history="1">
                             <w:r>
                               <w:rPr>
-                                <w:rStyle w:val="a9"/>
+                                <w:rStyle w:val="Hyperlink"/>
                                 <w:color w:val="0882DE"/>
                                 <w:sz w:val="17"/>
                                 <w:szCs w:val="17"/>
@@ -642,6 +1132,7 @@
                             </w:rPr>
                             <w:t xml:space="preserve">or use </w:t>
                           </w:r>
+                          <w:proofErr w:type="gramStart"/>
                           <w:r>
                             <w:rPr>
                               <w:sz w:val="17"/>
@@ -663,6 +1154,7 @@
                             </w:rPr>
                             <w:t>permitted</w:t>
                           </w:r>
+                          <w:proofErr w:type="gramEnd"/>
                           <w:r>
                             <w:rPr>
                               <w:sz w:val="17"/>
@@ -686,7 +1178,6 @@
                               <w:noProof/>
                               <w:sz w:val="18"/>
                               <w:szCs w:val="18"/>
-                              <w:lang w:val="bg-BG" w:eastAsia="bg-BG"/>
                             </w:rPr>
                             <w:drawing>
                               <wp:inline distT="0" distB="0" distL="0" distR="0" wp14:anchorId="53621E41" wp14:editId="3BF595D6">
@@ -753,7 +1244,6 @@
                               <w:noProof/>
                               <w:sz w:val="18"/>
                               <w:szCs w:val="18"/>
-                              <w:lang w:val="bg-BG" w:eastAsia="bg-BG"/>
                             </w:rPr>
                             <w:drawing>
                               <wp:inline distT="0" distB="0" distL="0" distR="0" wp14:anchorId="64E29E7A" wp14:editId="1BD0FFE4">
@@ -820,7 +1310,6 @@
                               <w:noProof/>
                               <w:sz w:val="18"/>
                               <w:szCs w:val="18"/>
-                              <w:lang w:val="bg-BG" w:eastAsia="bg-BG"/>
                             </w:rPr>
                             <w:drawing>
                               <wp:inline distT="0" distB="0" distL="0" distR="0" wp14:anchorId="293C9B17" wp14:editId="373E17EF">
@@ -874,7 +1363,6 @@
                               <w:noProof/>
                               <w:sz w:val="18"/>
                               <w:szCs w:val="18"/>
-                              <w:lang w:val="bg-BG" w:eastAsia="bg-BG"/>
                             </w:rPr>
                             <w:drawing>
                               <wp:inline distT="0" distB="0" distL="0" distR="0" wp14:anchorId="75BE9FD2" wp14:editId="14C27CD2">
@@ -904,7 +1392,7 @@
                                               <a14:useLocalDpi xmlns:a14="http://schemas.microsoft.com/office/drawing/2010/main" val="0"/>
                                             </a:ext>
                                             <a:ext uri="{837473B0-CC2E-450A-ABE3-18F120FF3D39}">
-                                              <a1611:picAttrSrcUrl xmlns:a1611="http://schemas.microsoft.com/office/drawing/2016/11/main" xmlns:w16sdtdh="http://schemas.microsoft.com/office/word/2020/wordml/sdtdatahash" xmlns:w16="http://schemas.microsoft.com/office/word/2018/wordml" xmlns:w16cid="http://schemas.microsoft.com/office/word/2016/wordml/cid" xmlns:w16cex="http://schemas.microsoft.com/office/word/2018/wordml/cex" xmlns:w="http://schemas.openxmlformats.org/wordprocessingml/2006/main" xmlns:w10="urn:schemas-microsoft-com:office:word" xmlns:v="urn:schemas-microsoft-com:vml" xmlns:o="urn:schemas-microsoft-com:office:office" xmlns:am3d="http://schemas.microsoft.com/office/drawing/2017/model3d" xmlns:aink="http://schemas.microsoft.com/office/drawing/2016/ink" xmlns:cx8="http://schemas.microsoft.com/office/drawing/2016/5/14/chartex" xmlns:cx7="http://schemas.microsoft.com/office/drawing/2016/5/13/chartex" xmlns:cx6="http://schemas.microsoft.com/office/drawing/2016/5/12/chartex" xmlns:cx5="http://schemas.microsoft.com/office/drawing/2016/5/11/chartex" xmlns:cx4="http://schemas.microsoft.com/office/drawing/2016/5/10/chartex" xmlns:cx3="http://schemas.microsoft.com/office/drawing/2016/5/9/chartex" xmlns:cx2="http://schemas.microsoft.com/office/drawing/2015/10/21/chartex" xmlns:cx1="http://schemas.microsoft.com/office/drawing/2015/9/8/chartex" xmlns="" r:id="rId9"/>
+                                              <a1611:picAttrSrcUrl xmlns="" xmlns:cx2="http://schemas.microsoft.com/office/drawing/2015/10/21/chartex" xmlns:cx3="http://schemas.microsoft.com/office/drawing/2016/5/9/chartex" xmlns:cx4="http://schemas.microsoft.com/office/drawing/2016/5/10/chartex" xmlns:cx5="http://schemas.microsoft.com/office/drawing/2016/5/11/chartex" xmlns:cx6="http://schemas.microsoft.com/office/drawing/2016/5/12/chartex" xmlns:cx7="http://schemas.microsoft.com/office/drawing/2016/5/13/chartex" xmlns:cx8="http://schemas.microsoft.com/office/drawing/2016/5/14/chartex" xmlns:aink="http://schemas.microsoft.com/office/drawing/2016/ink" xmlns:am3d="http://schemas.microsoft.com/office/drawing/2017/model3d" xmlns:o="urn:schemas-microsoft-com:office:office" xmlns:v="urn:schemas-microsoft-com:vml" xmlns:w10="urn:schemas-microsoft-com:office:word" xmlns:w="http://schemas.openxmlformats.org/wordprocessingml/2006/main" xmlns:w16cex="http://schemas.microsoft.com/office/word/2018/wordml/cex" xmlns:w16cid="http://schemas.microsoft.com/office/word/2016/wordml/cid" xmlns:w16="http://schemas.microsoft.com/office/word/2018/wordml" xmlns:w16sdtdh="http://schemas.microsoft.com/office/word/2020/wordml/sdtdatahash" xmlns:a1611="http://schemas.microsoft.com/office/drawing/2016/11/main" r:id="rId9"/>
                                             </a:ext>
                                           </a:extLst>
                                         </a:blip>
@@ -944,7 +1432,6 @@
                               <w:noProof/>
                               <w:sz w:val="18"/>
                               <w:szCs w:val="18"/>
-                              <w:lang w:val="bg-BG" w:eastAsia="bg-BG"/>
                             </w:rPr>
                             <w:drawing>
                               <wp:inline distT="0" distB="0" distL="0" distR="0" wp14:anchorId="15168924" wp14:editId="70A0374F">
@@ -998,7 +1485,6 @@
                               <w:noProof/>
                               <w:sz w:val="18"/>
                               <w:szCs w:val="18"/>
-                              <w:lang w:val="bg-BG" w:eastAsia="bg-BG"/>
                             </w:rPr>
                             <w:drawing>
                               <wp:inline distT="0" distB="0" distL="0" distR="0" wp14:anchorId="1C97DE02" wp14:editId="61D842AB">
@@ -1052,7 +1538,6 @@
                               <w:noProof/>
                               <w:sz w:val="18"/>
                               <w:szCs w:val="18"/>
-                              <w:lang w:val="bg-BG" w:eastAsia="bg-BG"/>
                             </w:rPr>
                             <w:drawing>
                               <wp:inline distT="0" distB="0" distL="0" distR="0" wp14:anchorId="103BD2B7" wp14:editId="40827562">
@@ -1122,7 +1607,6 @@
                               <w:noProof/>
                               <w:sz w:val="18"/>
                               <w:szCs w:val="18"/>
-                              <w:lang w:val="bg-BG" w:eastAsia="bg-BG"/>
                             </w:rPr>
                             <w:drawing>
                               <wp:inline distT="0" distB="0" distL="0" distR="0" wp14:anchorId="620F6097" wp14:editId="67DE1394">
@@ -1189,7 +1673,6 @@
                               <w:noProof/>
                               <w:sz w:val="18"/>
                               <w:szCs w:val="18"/>
-                              <w:lang w:val="bg-BG" w:eastAsia="bg-BG"/>
                             </w:rPr>
                             <w:drawing>
                               <wp:inline distT="0" distB="0" distL="0" distR="0" wp14:anchorId="02F95DD8" wp14:editId="5DBDA342">
@@ -1270,17 +1753,26 @@
                       </w:rPr>
                       <w:t xml:space="preserve">© </w:t>
                     </w:r>
+                    <w:proofErr w:type="spellStart"/>
                     <w:r>
                       <w:rPr>
                         <w:sz w:val="17"/>
                         <w:szCs w:val="17"/>
                       </w:rPr>
-                      <w:t xml:space="preserve">SoftUni – </w:t>
+                      <w:t>SoftUni</w:t>
+                    </w:r>
+                    <w:proofErr w:type="spellEnd"/>
+                    <w:r>
+                      <w:rPr>
+                        <w:sz w:val="17"/>
+                        <w:szCs w:val="17"/>
+                      </w:rPr>
+                      <w:t xml:space="preserve"> – </w:t>
                     </w:r>
                     <w:hyperlink r:id="rId20" w:history="1">
                       <w:r>
                         <w:rPr>
-                          <w:rStyle w:val="a9"/>
+                          <w:rStyle w:val="Hyperlink"/>
                           <w:color w:val="0882DE"/>
                           <w:sz w:val="17"/>
                           <w:szCs w:val="17"/>
@@ -1351,6 +1843,7 @@
                       </w:rPr>
                       <w:t xml:space="preserve">or use </w:t>
                     </w:r>
+                    <w:proofErr w:type="gramStart"/>
                     <w:r>
                       <w:rPr>
                         <w:sz w:val="17"/>
@@ -1372,6 +1865,7 @@
                       </w:rPr>
                       <w:t>permitted</w:t>
                     </w:r>
+                    <w:proofErr w:type="gramEnd"/>
                     <w:r>
                       <w:rPr>
                         <w:sz w:val="17"/>
@@ -1395,7 +1889,6 @@
                         <w:noProof/>
                         <w:sz w:val="18"/>
                         <w:szCs w:val="18"/>
-                        <w:lang w:val="bg-BG" w:eastAsia="bg-BG"/>
                       </w:rPr>
                       <w:drawing>
                         <wp:inline distT="0" distB="0" distL="0" distR="0" wp14:anchorId="53621E41" wp14:editId="3BF595D6">
@@ -1462,7 +1955,6 @@
                         <w:noProof/>
                         <w:sz w:val="18"/>
                         <w:szCs w:val="18"/>
-                        <w:lang w:val="bg-BG" w:eastAsia="bg-BG"/>
                       </w:rPr>
                       <w:drawing>
                         <wp:inline distT="0" distB="0" distL="0" distR="0" wp14:anchorId="64E29E7A" wp14:editId="1BD0FFE4">
@@ -1529,7 +2021,6 @@
                         <w:noProof/>
                         <w:sz w:val="18"/>
                         <w:szCs w:val="18"/>
-                        <w:lang w:val="bg-BG" w:eastAsia="bg-BG"/>
                       </w:rPr>
                       <w:drawing>
                         <wp:inline distT="0" distB="0" distL="0" distR="0" wp14:anchorId="293C9B17" wp14:editId="373E17EF">
@@ -1583,7 +2074,6 @@
                         <w:noProof/>
                         <w:sz w:val="18"/>
                         <w:szCs w:val="18"/>
-                        <w:lang w:val="bg-BG" w:eastAsia="bg-BG"/>
                       </w:rPr>
                       <w:drawing>
                         <wp:inline distT="0" distB="0" distL="0" distR="0" wp14:anchorId="75BE9FD2" wp14:editId="14C27CD2">
@@ -1613,7 +2103,7 @@
                                         <a14:useLocalDpi xmlns:a14="http://schemas.microsoft.com/office/drawing/2010/main" val="0"/>
                                       </a:ext>
                                       <a:ext uri="{837473B0-CC2E-450A-ABE3-18F120FF3D39}">
-                                        <a1611:picAttrSrcUrl xmlns:a1611="http://schemas.microsoft.com/office/drawing/2016/11/main" xmlns:w16sdtdh="http://schemas.microsoft.com/office/word/2020/wordml/sdtdatahash" xmlns:w16="http://schemas.microsoft.com/office/word/2018/wordml" xmlns:w16cid="http://schemas.microsoft.com/office/word/2016/wordml/cid" xmlns:w16cex="http://schemas.microsoft.com/office/word/2018/wordml/cex" xmlns:w="http://schemas.openxmlformats.org/wordprocessingml/2006/main" xmlns:w10="urn:schemas-microsoft-com:office:word" xmlns:v="urn:schemas-microsoft-com:vml" xmlns:o="urn:schemas-microsoft-com:office:office" xmlns:am3d="http://schemas.microsoft.com/office/drawing/2017/model3d" xmlns:aink="http://schemas.microsoft.com/office/drawing/2016/ink" xmlns:cx8="http://schemas.microsoft.com/office/drawing/2016/5/14/chartex" xmlns:cx7="http://schemas.microsoft.com/office/drawing/2016/5/13/chartex" xmlns:cx6="http://schemas.microsoft.com/office/drawing/2016/5/12/chartex" xmlns:cx5="http://schemas.microsoft.com/office/drawing/2016/5/11/chartex" xmlns:cx4="http://schemas.microsoft.com/office/drawing/2016/5/10/chartex" xmlns:cx3="http://schemas.microsoft.com/office/drawing/2016/5/9/chartex" xmlns:cx2="http://schemas.microsoft.com/office/drawing/2015/10/21/chartex" xmlns:cx1="http://schemas.microsoft.com/office/drawing/2015/9/8/chartex" xmlns="" r:id="rId9"/>
+                                        <a1611:picAttrSrcUrl xmlns="" xmlns:cx2="http://schemas.microsoft.com/office/drawing/2015/10/21/chartex" xmlns:cx3="http://schemas.microsoft.com/office/drawing/2016/5/9/chartex" xmlns:cx4="http://schemas.microsoft.com/office/drawing/2016/5/10/chartex" xmlns:cx5="http://schemas.microsoft.com/office/drawing/2016/5/11/chartex" xmlns:cx6="http://schemas.microsoft.com/office/drawing/2016/5/12/chartex" xmlns:cx7="http://schemas.microsoft.com/office/drawing/2016/5/13/chartex" xmlns:cx8="http://schemas.microsoft.com/office/drawing/2016/5/14/chartex" xmlns:aink="http://schemas.microsoft.com/office/drawing/2016/ink" xmlns:am3d="http://schemas.microsoft.com/office/drawing/2017/model3d" xmlns:o="urn:schemas-microsoft-com:office:office" xmlns:v="urn:schemas-microsoft-com:vml" xmlns:w10="urn:schemas-microsoft-com:office:word" xmlns:w="http://schemas.openxmlformats.org/wordprocessingml/2006/main" xmlns:w16cex="http://schemas.microsoft.com/office/word/2018/wordml/cex" xmlns:w16cid="http://schemas.microsoft.com/office/word/2016/wordml/cid" xmlns:w16="http://schemas.microsoft.com/office/word/2018/wordml" xmlns:w16sdtdh="http://schemas.microsoft.com/office/word/2020/wordml/sdtdatahash" xmlns:a1611="http://schemas.microsoft.com/office/drawing/2016/11/main" r:id="rId9"/>
                                       </a:ext>
                                     </a:extLst>
                                   </a:blip>
@@ -1653,7 +2143,6 @@
                         <w:noProof/>
                         <w:sz w:val="18"/>
                         <w:szCs w:val="18"/>
-                        <w:lang w:val="bg-BG" w:eastAsia="bg-BG"/>
                       </w:rPr>
                       <w:drawing>
                         <wp:inline distT="0" distB="0" distL="0" distR="0" wp14:anchorId="15168924" wp14:editId="70A0374F">
@@ -1707,7 +2196,6 @@
                         <w:noProof/>
                         <w:sz w:val="18"/>
                         <w:szCs w:val="18"/>
-                        <w:lang w:val="bg-BG" w:eastAsia="bg-BG"/>
                       </w:rPr>
                       <w:drawing>
                         <wp:inline distT="0" distB="0" distL="0" distR="0" wp14:anchorId="1C97DE02" wp14:editId="61D842AB">
@@ -1761,7 +2249,6 @@
                         <w:noProof/>
                         <w:sz w:val="18"/>
                         <w:szCs w:val="18"/>
-                        <w:lang w:val="bg-BG" w:eastAsia="bg-BG"/>
                       </w:rPr>
                       <w:drawing>
                         <wp:inline distT="0" distB="0" distL="0" distR="0" wp14:anchorId="103BD2B7" wp14:editId="40827562">
@@ -1831,7 +2318,6 @@
                         <w:noProof/>
                         <w:sz w:val="18"/>
                         <w:szCs w:val="18"/>
-                        <w:lang w:val="bg-BG" w:eastAsia="bg-BG"/>
                       </w:rPr>
                       <w:drawing>
                         <wp:inline distT="0" distB="0" distL="0" distR="0" wp14:anchorId="620F6097" wp14:editId="67DE1394">
@@ -1898,7 +2384,6 @@
                         <w:noProof/>
                         <w:sz w:val="18"/>
                         <w:szCs w:val="18"/>
-                        <w:lang w:val="bg-BG" w:eastAsia="bg-BG"/>
                       </w:rPr>
                       <w:drawing>
                         <wp:inline distT="0" distB="0" distL="0" distR="0" wp14:anchorId="02F95DD8" wp14:editId="5DBDA342">
@@ -1951,7 +2436,6 @@
     <w:r>
       <w:rPr>
         <w:noProof/>
-        <w:lang w:val="bg-BG" w:eastAsia="bg-BG"/>
       </w:rPr>
       <w:drawing>
         <wp:anchor distT="0" distB="0" distL="114300" distR="114300" simplePos="0" relativeHeight="251694080" behindDoc="0" locked="0" layoutInCell="1" allowOverlap="1" wp14:anchorId="318DB6A9" wp14:editId="57820713">
@@ -2023,7 +2507,6 @@
     <w:r>
       <w:rPr>
         <w:noProof/>
-        <w:lang w:val="bg-BG" w:eastAsia="bg-BG"/>
       </w:rPr>
       <mc:AlternateContent>
         <mc:Choice Requires="wps">
@@ -2088,7 +2571,7 @@
             </wp:anchor>
           </w:drawing>
         </mc:Choice>
-        <mc:Fallback xmlns:w16sdtdh="http://schemas.microsoft.com/office/word/2020/wordml/sdtdatahash" xmlns:w16="http://schemas.microsoft.com/office/word/2018/wordml" xmlns:w16cid="http://schemas.microsoft.com/office/word/2016/wordml/cid" xmlns:w16cex="http://schemas.microsoft.com/office/word/2018/wordml/cex" xmlns:am3d="http://schemas.microsoft.com/office/drawing/2017/model3d" xmlns:aink="http://schemas.microsoft.com/office/drawing/2016/ink" xmlns:cx8="http://schemas.microsoft.com/office/drawing/2016/5/14/chartex" xmlns:cx7="http://schemas.microsoft.com/office/drawing/2016/5/13/chartex" xmlns:cx6="http://schemas.microsoft.com/office/drawing/2016/5/12/chartex" xmlns:cx5="http://schemas.microsoft.com/office/drawing/2016/5/11/chartex" xmlns:cx4="http://schemas.microsoft.com/office/drawing/2016/5/10/chartex" xmlns:cx3="http://schemas.microsoft.com/office/drawing/2016/5/9/chartex" xmlns:cx2="http://schemas.microsoft.com/office/drawing/2015/10/21/chartex" xmlns:cx1="http://schemas.microsoft.com/office/drawing/2015/9/8/chartex">
+        <mc:Fallback xmlns:cx2="http://schemas.microsoft.com/office/drawing/2015/10/21/chartex" xmlns:cx3="http://schemas.microsoft.com/office/drawing/2016/5/9/chartex" xmlns:cx4="http://schemas.microsoft.com/office/drawing/2016/5/10/chartex" xmlns:cx5="http://schemas.microsoft.com/office/drawing/2016/5/11/chartex" xmlns:cx6="http://schemas.microsoft.com/office/drawing/2016/5/12/chartex" xmlns:cx7="http://schemas.microsoft.com/office/drawing/2016/5/13/chartex" xmlns:cx8="http://schemas.microsoft.com/office/drawing/2016/5/14/chartex" xmlns:aink="http://schemas.microsoft.com/office/drawing/2016/ink" xmlns:am3d="http://schemas.microsoft.com/office/drawing/2017/model3d" xmlns:w16cex="http://schemas.microsoft.com/office/word/2018/wordml/cex" xmlns:w16cid="http://schemas.microsoft.com/office/word/2016/wordml/cid" xmlns:w16="http://schemas.microsoft.com/office/word/2018/wordml" xmlns:w16sdtdh="http://schemas.microsoft.com/office/word/2020/wordml/sdtdatahash">
           <w:pict>
             <v:line w14:anchorId="60BE7D18" id="Straight Connector 19" o:spid="_x0000_s1026" style="position:absolute;flip:y;z-index:251622400;visibility:visible;mso-wrap-style:square;mso-width-percent:0;mso-height-percent:0;mso-wrap-distance-left:9pt;mso-wrap-distance-top:0;mso-wrap-distance-right:9pt;mso-wrap-distance-bottom:0;mso-position-horizontal:absolute;mso-position-horizontal-relative:text;mso-position-vertical:absolute;mso-position-vertical-relative:text;mso-width-percent:0;mso-height-percent:0;mso-width-relative:page;mso-height-relative:page" from="-.1pt,5.2pt" to="520.7pt,5.2pt" o:gfxdata="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" strokecolor="#974706 [1609]" strokeweight="1pt">
               <v:stroke endcap="round"/>
@@ -2100,7 +2583,6 @@
     <w:r>
       <w:rPr>
         <w:noProof/>
-        <w:lang w:val="bg-BG" w:eastAsia="bg-BG"/>
       </w:rPr>
       <mc:AlternateContent>
         <mc:Choice Requires="wps">
@@ -2381,7 +2863,7 @@
 </file>
 
 <file path=word/footnotes.xml><?xml version="1.0" encoding="utf-8"?>
-<w:footnotes xmlns:wpc="http://schemas.microsoft.com/office/word/2010/wordprocessingCanvas" xmlns:cx="http://schemas.microsoft.com/office/drawing/2014/chartex" xmlns:mc="http://schemas.openxmlformats.org/markup-compatibility/2006" xmlns:o="urn:schemas-microsoft-com:office:office" xmlns:r="http://schemas.openxmlformats.org/officeDocument/2006/relationships" xmlns:m="http://schemas.openxmlformats.org/officeDocument/2006/math" xmlns:v="urn:schemas-microsoft-com:vml" xmlns:wp14="http://schemas.microsoft.com/office/word/2010/wordprocessingDrawing" xmlns:wp="http://schemas.openxmlformats.org/drawingml/2006/wordprocessingDrawing" xmlns:w10="urn:schemas-microsoft-com:office:word" xmlns:w="http://schemas.openxmlformats.org/wordprocessingml/2006/main" xmlns:w14="http://schemas.microsoft.com/office/word/2010/wordml" xmlns:w15="http://schemas.microsoft.com/office/word/2012/wordml" xmlns:w16se="http://schemas.microsoft.com/office/word/2015/wordml/symex" xmlns:wpg="http://schemas.microsoft.com/office/word/2010/wordprocessingGroup" xmlns:wpi="http://schemas.microsoft.com/office/word/2010/wordprocessingInk" xmlns:wne="http://schemas.microsoft.com/office/word/2006/wordml" xmlns:wps="http://schemas.microsoft.com/office/word/2010/wordprocessingShape" mc:Ignorable="w14 w15 w16se wp14">
+<w:footnotes xmlns:wpc="http://schemas.microsoft.com/office/word/2010/wordprocessingCanvas" xmlns:cx="http://schemas.microsoft.com/office/drawing/2014/chartex" xmlns:cx1="http://schemas.microsoft.com/office/drawing/2015/9/8/chartex" xmlns:mc="http://schemas.openxmlformats.org/markup-compatibility/2006" xmlns:o="urn:schemas-microsoft-com:office:office" xmlns:r="http://schemas.openxmlformats.org/officeDocument/2006/relationships" xmlns:m="http://schemas.openxmlformats.org/officeDocument/2006/math" xmlns:v="urn:schemas-microsoft-com:vml" xmlns:wp14="http://schemas.microsoft.com/office/word/2010/wordprocessingDrawing" xmlns:wp="http://schemas.openxmlformats.org/drawingml/2006/wordprocessingDrawing" xmlns:w10="urn:schemas-microsoft-com:office:word" xmlns:w="http://schemas.openxmlformats.org/wordprocessingml/2006/main" xmlns:w14="http://schemas.microsoft.com/office/word/2010/wordml" xmlns:w15="http://schemas.microsoft.com/office/word/2012/wordml" xmlns:w16se="http://schemas.microsoft.com/office/word/2015/wordml/symex" xmlns:wpg="http://schemas.microsoft.com/office/word/2010/wordprocessingGroup" xmlns:wpi="http://schemas.microsoft.com/office/word/2010/wordprocessingInk" xmlns:wne="http://schemas.microsoft.com/office/word/2006/wordml" xmlns:wps="http://schemas.microsoft.com/office/word/2010/wordprocessingShape" mc:Ignorable="w14 w15 w16se wp14">
   <w:footnote w:type="separator" w:id="-1">
     <w:p>
       <w:pPr>
@@ -2406,10 +2888,10 @@
 </file>
 
 <file path=word/header1.xml><?xml version="1.0" encoding="utf-8"?>
-<w:hdr xmlns:wpc="http://schemas.microsoft.com/office/word/2010/wordprocessingCanvas" xmlns:cx="http://schemas.microsoft.com/office/drawing/2014/chartex" xmlns:mc="http://schemas.openxmlformats.org/markup-compatibility/2006" xmlns:o="urn:schemas-microsoft-com:office:office" xmlns:r="http://schemas.openxmlformats.org/officeDocument/2006/relationships" xmlns:m="http://schemas.openxmlformats.org/officeDocument/2006/math" xmlns:v="urn:schemas-microsoft-com:vml" xmlns:wp14="http://schemas.microsoft.com/office/word/2010/wordprocessingDrawing" xmlns:wp="http://schemas.openxmlformats.org/drawingml/2006/wordprocessingDrawing" xmlns:w10="urn:schemas-microsoft-com:office:word" xmlns:w="http://schemas.openxmlformats.org/wordprocessingml/2006/main" xmlns:w14="http://schemas.microsoft.com/office/word/2010/wordml" xmlns:w15="http://schemas.microsoft.com/office/word/2012/wordml" xmlns:w16se="http://schemas.microsoft.com/office/word/2015/wordml/symex" xmlns:wpg="http://schemas.microsoft.com/office/word/2010/wordprocessingGroup" xmlns:wpi="http://schemas.microsoft.com/office/word/2010/wordprocessingInk" xmlns:wne="http://schemas.microsoft.com/office/word/2006/wordml" xmlns:wps="http://schemas.microsoft.com/office/word/2010/wordprocessingShape" mc:Ignorable="w14 w15 w16se wp14">
+<w:hdr xmlns:wpc="http://schemas.microsoft.com/office/word/2010/wordprocessingCanvas" xmlns:cx="http://schemas.microsoft.com/office/drawing/2014/chartex" xmlns:cx1="http://schemas.microsoft.com/office/drawing/2015/9/8/chartex" xmlns:mc="http://schemas.openxmlformats.org/markup-compatibility/2006" xmlns:o="urn:schemas-microsoft-com:office:office" xmlns:r="http://schemas.openxmlformats.org/officeDocument/2006/relationships" xmlns:m="http://schemas.openxmlformats.org/officeDocument/2006/math" xmlns:v="urn:schemas-microsoft-com:vml" xmlns:wp14="http://schemas.microsoft.com/office/word/2010/wordprocessingDrawing" xmlns:wp="http://schemas.openxmlformats.org/drawingml/2006/wordprocessingDrawing" xmlns:w10="urn:schemas-microsoft-com:office:word" xmlns:w="http://schemas.openxmlformats.org/wordprocessingml/2006/main" xmlns:w14="http://schemas.microsoft.com/office/word/2010/wordml" xmlns:w15="http://schemas.microsoft.com/office/word/2012/wordml" xmlns:w16se="http://schemas.microsoft.com/office/word/2015/wordml/symex" xmlns:wpg="http://schemas.microsoft.com/office/word/2010/wordprocessingGroup" xmlns:wpi="http://schemas.microsoft.com/office/word/2010/wordprocessingInk" xmlns:wne="http://schemas.microsoft.com/office/word/2006/wordml" xmlns:wps="http://schemas.microsoft.com/office/word/2010/wordprocessingShape" mc:Ignorable="w14 w15 w16se wp14">
   <w:p>
     <w:pPr>
-      <w:pStyle w:val="a3"/>
+      <w:pStyle w:val="Header"/>
       <w:ind w:hanging="1134"/>
     </w:pPr>
   </w:p>
@@ -2417,8 +2899,94 @@
 </file>
 
 <file path=word/numbering.xml><?xml version="1.0" encoding="utf-8"?>
-<w:numbering xmlns:wpc="http://schemas.microsoft.com/office/word/2010/wordprocessingCanvas" xmlns:cx="http://schemas.microsoft.com/office/drawing/2014/chartex" xmlns:mc="http://schemas.openxmlformats.org/markup-compatibility/2006" xmlns:o="urn:schemas-microsoft-com:office:office" xmlns:r="http://schemas.openxmlformats.org/officeDocument/2006/relationships" xmlns:m="http://schemas.openxmlformats.org/officeDocument/2006/math" xmlns:v="urn:schemas-microsoft-com:vml" xmlns:wp14="http://schemas.microsoft.com/office/word/2010/wordprocessingDrawing" xmlns:wp="http://schemas.openxmlformats.org/drawingml/2006/wordprocessingDrawing" xmlns:w10="urn:schemas-microsoft-com:office:word" xmlns:w="http://schemas.openxmlformats.org/wordprocessingml/2006/main" xmlns:w14="http://schemas.microsoft.com/office/word/2010/wordml" xmlns:w15="http://schemas.microsoft.com/office/word/2012/wordml" xmlns:w16se="http://schemas.microsoft.com/office/word/2015/wordml/symex" xmlns:wpg="http://schemas.microsoft.com/office/word/2010/wordprocessingGroup" xmlns:wpi="http://schemas.microsoft.com/office/word/2010/wordprocessingInk" xmlns:wne="http://schemas.microsoft.com/office/word/2006/wordml" xmlns:wps="http://schemas.microsoft.com/office/word/2010/wordprocessingShape" mc:Ignorable="w14 w15 w16se wp14">
+<w:numbering xmlns:wpc="http://schemas.microsoft.com/office/word/2010/wordprocessingCanvas" xmlns:cx="http://schemas.microsoft.com/office/drawing/2014/chartex" xmlns:cx1="http://schemas.microsoft.com/office/drawing/2015/9/8/chartex" xmlns:mc="http://schemas.openxmlformats.org/markup-compatibility/2006" xmlns:o="urn:schemas-microsoft-com:office:office" xmlns:r="http://schemas.openxmlformats.org/officeDocument/2006/relationships" xmlns:m="http://schemas.openxmlformats.org/officeDocument/2006/math" xmlns:v="urn:schemas-microsoft-com:vml" xmlns:wp14="http://schemas.microsoft.com/office/word/2010/wordprocessingDrawing" xmlns:wp="http://schemas.openxmlformats.org/drawingml/2006/wordprocessingDrawing" xmlns:w10="urn:schemas-microsoft-com:office:word" xmlns:w="http://schemas.openxmlformats.org/wordprocessingml/2006/main" xmlns:w14="http://schemas.microsoft.com/office/word/2010/wordml" xmlns:w15="http://schemas.microsoft.com/office/word/2012/wordml" xmlns:w16se="http://schemas.microsoft.com/office/word/2015/wordml/symex" xmlns:wpg="http://schemas.microsoft.com/office/word/2010/wordprocessingGroup" xmlns:wpi="http://schemas.microsoft.com/office/word/2010/wordprocessingInk" xmlns:wne="http://schemas.microsoft.com/office/word/2006/wordml" xmlns:wps="http://schemas.microsoft.com/office/word/2010/wordprocessingShape" mc:Ignorable="w14 w15 w16se wp14">
   <w:abstractNum w:abstractNumId="0" w15:restartNumberingAfterBreak="0">
+    <w:nsid w:val="009B6C06"/>
+    <w:multiLevelType w:val="hybridMultilevel"/>
+    <w:tmpl w:val="B8D69868"/>
+    <w:lvl w:ilvl="0" w:tplc="0409000F">
+      <w:start w:val="1"/>
+      <w:numFmt w:val="decimal"/>
+      <w:lvlText w:val="%1."/>
+      <w:lvlJc w:val="left"/>
+      <w:pPr>
+        <w:ind w:left="720" w:hanging="360"/>
+      </w:pPr>
+    </w:lvl>
+    <w:lvl w:ilvl="1" w:tplc="04090019" w:tentative="1">
+      <w:start w:val="1"/>
+      <w:numFmt w:val="lowerLetter"/>
+      <w:lvlText w:val="%2."/>
+      <w:lvlJc w:val="left"/>
+      <w:pPr>
+        <w:ind w:left="1440" w:hanging="360"/>
+      </w:pPr>
+    </w:lvl>
+    <w:lvl w:ilvl="2" w:tplc="0409001B" w:tentative="1">
+      <w:start w:val="1"/>
+      <w:numFmt w:val="lowerRoman"/>
+      <w:lvlText w:val="%3."/>
+      <w:lvlJc w:val="right"/>
+      <w:pPr>
+        <w:ind w:left="2160" w:hanging="180"/>
+      </w:pPr>
+    </w:lvl>
+    <w:lvl w:ilvl="3" w:tplc="0409000F" w:tentative="1">
+      <w:start w:val="1"/>
+      <w:numFmt w:val="decimal"/>
+      <w:lvlText w:val="%4."/>
+      <w:lvlJc w:val="left"/>
+      <w:pPr>
+        <w:ind w:left="2880" w:hanging="360"/>
+      </w:pPr>
+    </w:lvl>
+    <w:lvl w:ilvl="4" w:tplc="04090019" w:tentative="1">
+      <w:start w:val="1"/>
+      <w:numFmt w:val="lowerLetter"/>
+      <w:lvlText w:val="%5."/>
+      <w:lvlJc w:val="left"/>
+      <w:pPr>
+        <w:ind w:left="3600" w:hanging="360"/>
+      </w:pPr>
+    </w:lvl>
+    <w:lvl w:ilvl="5" w:tplc="0409001B" w:tentative="1">
+      <w:start w:val="1"/>
+      <w:numFmt w:val="lowerRoman"/>
+      <w:lvlText w:val="%6."/>
+      <w:lvlJc w:val="right"/>
+      <w:pPr>
+        <w:ind w:left="4320" w:hanging="180"/>
+      </w:pPr>
+    </w:lvl>
+    <w:lvl w:ilvl="6" w:tplc="0409000F" w:tentative="1">
+      <w:start w:val="1"/>
+      <w:numFmt w:val="decimal"/>
+      <w:lvlText w:val="%7."/>
+      <w:lvlJc w:val="left"/>
+      <w:pPr>
+        <w:ind w:left="5040" w:hanging="360"/>
+      </w:pPr>
+    </w:lvl>
+    <w:lvl w:ilvl="7" w:tplc="04090019" w:tentative="1">
+      <w:start w:val="1"/>
+      <w:numFmt w:val="lowerLetter"/>
+      <w:lvlText w:val="%8."/>
+      <w:lvlJc w:val="left"/>
+      <w:pPr>
+        <w:ind w:left="5760" w:hanging="360"/>
+      </w:pPr>
+    </w:lvl>
+    <w:lvl w:ilvl="8" w:tplc="0409001B" w:tentative="1">
+      <w:start w:val="1"/>
+      <w:numFmt w:val="lowerRoman"/>
+      <w:lvlText w:val="%9."/>
+      <w:lvlJc w:val="right"/>
+      <w:pPr>
+        <w:ind w:left="6480" w:hanging="180"/>
+      </w:pPr>
+    </w:lvl>
+  </w:abstractNum>
+  <w:abstractNum w:abstractNumId="1" w15:restartNumberingAfterBreak="0">
     <w:nsid w:val="05BE74FF"/>
     <w:multiLevelType w:val="hybridMultilevel"/>
     <w:tmpl w:val="B81A3ADA"/>
@@ -2531,7 +3099,7 @@
       </w:rPr>
     </w:lvl>
   </w:abstractNum>
-  <w:abstractNum w:abstractNumId="1" w15:restartNumberingAfterBreak="0">
+  <w:abstractNum w:abstractNumId="2" w15:restartNumberingAfterBreak="0">
     <w:nsid w:val="0B574886"/>
     <w:multiLevelType w:val="hybridMultilevel"/>
     <w:tmpl w:val="AF80691A"/>
@@ -2617,7 +3185,7 @@
       </w:pPr>
     </w:lvl>
   </w:abstractNum>
-  <w:abstractNum w:abstractNumId="2" w15:restartNumberingAfterBreak="0">
+  <w:abstractNum w:abstractNumId="3" w15:restartNumberingAfterBreak="0">
     <w:nsid w:val="0DCE4A21"/>
     <w:multiLevelType w:val="hybridMultilevel"/>
     <w:tmpl w:val="300EECF2"/>
@@ -2730,7 +3298,7 @@
       </w:rPr>
     </w:lvl>
   </w:abstractNum>
-  <w:abstractNum w:abstractNumId="3" w15:restartNumberingAfterBreak="0">
+  <w:abstractNum w:abstractNumId="4" w15:restartNumberingAfterBreak="0">
     <w:nsid w:val="10EA18E5"/>
     <w:multiLevelType w:val="hybridMultilevel"/>
     <w:tmpl w:val="82BE4B14"/>
@@ -2843,7 +3411,7 @@
       </w:rPr>
     </w:lvl>
   </w:abstractNum>
-  <w:abstractNum w:abstractNumId="4" w15:restartNumberingAfterBreak="0">
+  <w:abstractNum w:abstractNumId="5" w15:restartNumberingAfterBreak="0">
     <w:nsid w:val="114771AA"/>
     <w:multiLevelType w:val="hybridMultilevel"/>
     <w:tmpl w:val="F7E0E762"/>
@@ -2956,14 +3524,14 @@
       </w:rPr>
     </w:lvl>
   </w:abstractNum>
-  <w:abstractNum w:abstractNumId="5" w15:restartNumberingAfterBreak="0">
+  <w:abstractNum w:abstractNumId="6" w15:restartNumberingAfterBreak="0">
     <w:nsid w:val="13A00DEC"/>
     <w:multiLevelType w:val="hybridMultilevel"/>
     <w:tmpl w:val="CCB6F4D4"/>
     <w:lvl w:ilvl="0" w:tplc="A0E28166">
       <w:start w:val="1"/>
       <w:numFmt w:val="decimal"/>
-      <w:pStyle w:val="2"/>
+      <w:pStyle w:val="Heading2"/>
       <w:lvlText w:val="%1."/>
       <w:lvlJc w:val="left"/>
       <w:pPr>
@@ -3043,7 +3611,7 @@
       </w:pPr>
     </w:lvl>
   </w:abstractNum>
-  <w:abstractNum w:abstractNumId="6" w15:restartNumberingAfterBreak="0">
+  <w:abstractNum w:abstractNumId="7" w15:restartNumberingAfterBreak="0">
     <w:nsid w:val="1B496B21"/>
     <w:multiLevelType w:val="hybridMultilevel"/>
     <w:tmpl w:val="A468CDB6"/>
@@ -3156,7 +3724,7 @@
       </w:rPr>
     </w:lvl>
   </w:abstractNum>
-  <w:abstractNum w:abstractNumId="7" w15:restartNumberingAfterBreak="0">
+  <w:abstractNum w:abstractNumId="8" w15:restartNumberingAfterBreak="0">
     <w:nsid w:val="1BB778F7"/>
     <w:multiLevelType w:val="hybridMultilevel"/>
     <w:tmpl w:val="F24A820A"/>
@@ -3245,7 +3813,7 @@
       </w:pPr>
     </w:lvl>
   </w:abstractNum>
-  <w:abstractNum w:abstractNumId="8" w15:restartNumberingAfterBreak="0">
+  <w:abstractNum w:abstractNumId="9" w15:restartNumberingAfterBreak="0">
     <w:nsid w:val="1DB26F1B"/>
     <w:multiLevelType w:val="hybridMultilevel"/>
     <w:tmpl w:val="56BA7B56"/>
@@ -3358,7 +3926,7 @@
       </w:rPr>
     </w:lvl>
   </w:abstractNum>
-  <w:abstractNum w:abstractNumId="9" w15:restartNumberingAfterBreak="0">
+  <w:abstractNum w:abstractNumId="10" w15:restartNumberingAfterBreak="0">
     <w:nsid w:val="23F76F1C"/>
     <w:multiLevelType w:val="hybridMultilevel"/>
     <w:tmpl w:val="ABDE0AB2"/>
@@ -3471,7 +4039,7 @@
       </w:rPr>
     </w:lvl>
   </w:abstractNum>
-  <w:abstractNum w:abstractNumId="10" w15:restartNumberingAfterBreak="0">
+  <w:abstractNum w:abstractNumId="11" w15:restartNumberingAfterBreak="0">
     <w:nsid w:val="2B8C4516"/>
     <w:multiLevelType w:val="hybridMultilevel"/>
     <w:tmpl w:val="3FC6E95C"/>
@@ -3584,7 +4152,7 @@
       </w:rPr>
     </w:lvl>
   </w:abstractNum>
-  <w:abstractNum w:abstractNumId="11" w15:restartNumberingAfterBreak="0">
+  <w:abstractNum w:abstractNumId="12" w15:restartNumberingAfterBreak="0">
     <w:nsid w:val="2C0568F2"/>
     <w:multiLevelType w:val="hybridMultilevel"/>
     <w:tmpl w:val="CE3084A0"/>
@@ -3697,7 +4265,7 @@
       </w:rPr>
     </w:lvl>
   </w:abstractNum>
-  <w:abstractNum w:abstractNumId="12" w15:restartNumberingAfterBreak="0">
+  <w:abstractNum w:abstractNumId="13" w15:restartNumberingAfterBreak="0">
     <w:nsid w:val="3BFA2545"/>
     <w:multiLevelType w:val="hybridMultilevel"/>
     <w:tmpl w:val="0F904582"/>
@@ -3786,7 +4354,7 @@
       </w:pPr>
     </w:lvl>
   </w:abstractNum>
-  <w:abstractNum w:abstractNumId="13" w15:restartNumberingAfterBreak="0">
+  <w:abstractNum w:abstractNumId="14" w15:restartNumberingAfterBreak="0">
     <w:nsid w:val="400010CF"/>
     <w:multiLevelType w:val="hybridMultilevel"/>
     <w:tmpl w:val="1116D53E"/>
@@ -3899,7 +4467,7 @@
       </w:rPr>
     </w:lvl>
   </w:abstractNum>
-  <w:abstractNum w:abstractNumId="14" w15:restartNumberingAfterBreak="0">
+  <w:abstractNum w:abstractNumId="15" w15:restartNumberingAfterBreak="0">
     <w:nsid w:val="438D2D64"/>
     <w:multiLevelType w:val="hybridMultilevel"/>
     <w:tmpl w:val="484CEA4A"/>
@@ -3985,7 +4553,7 @@
       </w:pPr>
     </w:lvl>
   </w:abstractNum>
-  <w:abstractNum w:abstractNumId="15" w15:restartNumberingAfterBreak="0">
+  <w:abstractNum w:abstractNumId="16" w15:restartNumberingAfterBreak="0">
     <w:nsid w:val="46323A21"/>
     <w:multiLevelType w:val="hybridMultilevel"/>
     <w:tmpl w:val="7310B34E"/>
@@ -3995,7 +4563,7 @@
       <w:lvlText w:val="%1)"/>
       <w:lvlJc w:val="left"/>
       <w:pPr>
-        <w:ind w:left="720" w:hanging="360"/>
+        <w:ind w:left="1353" w:hanging="360"/>
       </w:pPr>
     </w:lvl>
     <w:lvl w:ilvl="1" w:tplc="04020019" w:tentative="1">
@@ -4004,7 +4572,7 @@
       <w:lvlText w:val="%2."/>
       <w:lvlJc w:val="left"/>
       <w:pPr>
-        <w:ind w:left="1440" w:hanging="360"/>
+        <w:ind w:left="2073" w:hanging="360"/>
       </w:pPr>
     </w:lvl>
     <w:lvl w:ilvl="2" w:tplc="0402001B" w:tentative="1">
@@ -4013,7 +4581,7 @@
       <w:lvlText w:val="%3."/>
       <w:lvlJc w:val="right"/>
       <w:pPr>
-        <w:ind w:left="2160" w:hanging="180"/>
+        <w:ind w:left="2793" w:hanging="180"/>
       </w:pPr>
     </w:lvl>
     <w:lvl w:ilvl="3" w:tplc="0402000F" w:tentative="1">
@@ -4022,7 +4590,7 @@
       <w:lvlText w:val="%4."/>
       <w:lvlJc w:val="left"/>
       <w:pPr>
-        <w:ind w:left="2880" w:hanging="360"/>
+        <w:ind w:left="3513" w:hanging="360"/>
       </w:pPr>
     </w:lvl>
     <w:lvl w:ilvl="4" w:tplc="04020019" w:tentative="1">
@@ -4031,7 +4599,7 @@
       <w:lvlText w:val="%5."/>
       <w:lvlJc w:val="left"/>
       <w:pPr>
-        <w:ind w:left="3600" w:hanging="360"/>
+        <w:ind w:left="4233" w:hanging="360"/>
       </w:pPr>
     </w:lvl>
     <w:lvl w:ilvl="5" w:tplc="0402001B" w:tentative="1">
@@ -4040,7 +4608,7 @@
       <w:lvlText w:val="%6."/>
       <w:lvlJc w:val="right"/>
       <w:pPr>
-        <w:ind w:left="4320" w:hanging="180"/>
+        <w:ind w:left="4953" w:hanging="180"/>
       </w:pPr>
     </w:lvl>
     <w:lvl w:ilvl="6" w:tplc="0402000F" w:tentative="1">
@@ -4049,7 +4617,7 @@
       <w:lvlText w:val="%7."/>
       <w:lvlJc w:val="left"/>
       <w:pPr>
-        <w:ind w:left="5040" w:hanging="360"/>
+        <w:ind w:left="5673" w:hanging="360"/>
       </w:pPr>
     </w:lvl>
     <w:lvl w:ilvl="7" w:tplc="04020019" w:tentative="1">
@@ -4058,7 +4626,7 @@
       <w:lvlText w:val="%8."/>
       <w:lvlJc w:val="left"/>
       <w:pPr>
-        <w:ind w:left="5760" w:hanging="360"/>
+        <w:ind w:left="6393" w:hanging="360"/>
       </w:pPr>
     </w:lvl>
     <w:lvl w:ilvl="8" w:tplc="0402001B" w:tentative="1">
@@ -4067,11 +4635,11 @@
       <w:lvlText w:val="%9."/>
       <w:lvlJc w:val="right"/>
       <w:pPr>
-        <w:ind w:left="6480" w:hanging="180"/>
+        <w:ind w:left="7113" w:hanging="180"/>
       </w:pPr>
     </w:lvl>
   </w:abstractNum>
-  <w:abstractNum w:abstractNumId="16" w15:restartNumberingAfterBreak="0">
+  <w:abstractNum w:abstractNumId="17" w15:restartNumberingAfterBreak="0">
     <w:nsid w:val="478D1DA3"/>
     <w:multiLevelType w:val="hybridMultilevel"/>
     <w:tmpl w:val="6A8A9006"/>
@@ -4160,7 +4728,7 @@
       </w:pPr>
     </w:lvl>
   </w:abstractNum>
-  <w:abstractNum w:abstractNumId="17" w15:restartNumberingAfterBreak="0">
+  <w:abstractNum w:abstractNumId="18" w15:restartNumberingAfterBreak="0">
     <w:nsid w:val="4D6C7AD9"/>
     <w:multiLevelType w:val="hybridMultilevel"/>
     <w:tmpl w:val="4A32BCB6"/>
@@ -4273,7 +4841,7 @@
       </w:rPr>
     </w:lvl>
   </w:abstractNum>
-  <w:abstractNum w:abstractNumId="18" w15:restartNumberingAfterBreak="0">
+  <w:abstractNum w:abstractNumId="19" w15:restartNumberingAfterBreak="0">
     <w:nsid w:val="53331514"/>
     <w:multiLevelType w:val="hybridMultilevel"/>
     <w:tmpl w:val="BCCEBA00"/>
@@ -4359,7 +4927,93 @@
       </w:pPr>
     </w:lvl>
   </w:abstractNum>
-  <w:abstractNum w:abstractNumId="19" w15:restartNumberingAfterBreak="0">
+  <w:abstractNum w:abstractNumId="20" w15:restartNumberingAfterBreak="0">
+    <w:nsid w:val="5A36057D"/>
+    <w:multiLevelType w:val="hybridMultilevel"/>
+    <w:tmpl w:val="6BA067CA"/>
+    <w:lvl w:ilvl="0" w:tplc="0409000F">
+      <w:start w:val="1"/>
+      <w:numFmt w:val="decimal"/>
+      <w:lvlText w:val="%1."/>
+      <w:lvlJc w:val="left"/>
+      <w:pPr>
+        <w:ind w:left="1353" w:hanging="360"/>
+      </w:pPr>
+    </w:lvl>
+    <w:lvl w:ilvl="1" w:tplc="04020019" w:tentative="1">
+      <w:start w:val="1"/>
+      <w:numFmt w:val="lowerLetter"/>
+      <w:lvlText w:val="%2."/>
+      <w:lvlJc w:val="left"/>
+      <w:pPr>
+        <w:ind w:left="2073" w:hanging="360"/>
+      </w:pPr>
+    </w:lvl>
+    <w:lvl w:ilvl="2" w:tplc="0402001B" w:tentative="1">
+      <w:start w:val="1"/>
+      <w:numFmt w:val="lowerRoman"/>
+      <w:lvlText w:val="%3."/>
+      <w:lvlJc w:val="right"/>
+      <w:pPr>
+        <w:ind w:left="2793" w:hanging="180"/>
+      </w:pPr>
+    </w:lvl>
+    <w:lvl w:ilvl="3" w:tplc="0402000F" w:tentative="1">
+      <w:start w:val="1"/>
+      <w:numFmt w:val="decimal"/>
+      <w:lvlText w:val="%4."/>
+      <w:lvlJc w:val="left"/>
+      <w:pPr>
+        <w:ind w:left="3513" w:hanging="360"/>
+      </w:pPr>
+    </w:lvl>
+    <w:lvl w:ilvl="4" w:tplc="04020019" w:tentative="1">
+      <w:start w:val="1"/>
+      <w:numFmt w:val="lowerLetter"/>
+      <w:lvlText w:val="%5."/>
+      <w:lvlJc w:val="left"/>
+      <w:pPr>
+        <w:ind w:left="4233" w:hanging="360"/>
+      </w:pPr>
+    </w:lvl>
+    <w:lvl w:ilvl="5" w:tplc="0402001B" w:tentative="1">
+      <w:start w:val="1"/>
+      <w:numFmt w:val="lowerRoman"/>
+      <w:lvlText w:val="%6."/>
+      <w:lvlJc w:val="right"/>
+      <w:pPr>
+        <w:ind w:left="4953" w:hanging="180"/>
+      </w:pPr>
+    </w:lvl>
+    <w:lvl w:ilvl="6" w:tplc="0402000F" w:tentative="1">
+      <w:start w:val="1"/>
+      <w:numFmt w:val="decimal"/>
+      <w:lvlText w:val="%7."/>
+      <w:lvlJc w:val="left"/>
+      <w:pPr>
+        <w:ind w:left="5673" w:hanging="360"/>
+      </w:pPr>
+    </w:lvl>
+    <w:lvl w:ilvl="7" w:tplc="04020019" w:tentative="1">
+      <w:start w:val="1"/>
+      <w:numFmt w:val="lowerLetter"/>
+      <w:lvlText w:val="%8."/>
+      <w:lvlJc w:val="left"/>
+      <w:pPr>
+        <w:ind w:left="6393" w:hanging="360"/>
+      </w:pPr>
+    </w:lvl>
+    <w:lvl w:ilvl="8" w:tplc="0402001B" w:tentative="1">
+      <w:start w:val="1"/>
+      <w:numFmt w:val="lowerRoman"/>
+      <w:lvlText w:val="%9."/>
+      <w:lvlJc w:val="right"/>
+      <w:pPr>
+        <w:ind w:left="7113" w:hanging="180"/>
+      </w:pPr>
+    </w:lvl>
+  </w:abstractNum>
+  <w:abstractNum w:abstractNumId="21" w15:restartNumberingAfterBreak="0">
     <w:nsid w:val="5EC61C4C"/>
     <w:multiLevelType w:val="hybridMultilevel"/>
     <w:tmpl w:val="BE58EB4E"/>
@@ -4472,7 +5126,7 @@
       </w:rPr>
     </w:lvl>
   </w:abstractNum>
-  <w:abstractNum w:abstractNumId="20" w15:restartNumberingAfterBreak="0">
+  <w:abstractNum w:abstractNumId="22" w15:restartNumberingAfterBreak="0">
     <w:nsid w:val="67B67341"/>
     <w:multiLevelType w:val="hybridMultilevel"/>
     <w:tmpl w:val="920C5CF2"/>
@@ -4585,7 +5239,7 @@
       </w:rPr>
     </w:lvl>
   </w:abstractNum>
-  <w:abstractNum w:abstractNumId="21" w15:restartNumberingAfterBreak="0">
+  <w:abstractNum w:abstractNumId="23" w15:restartNumberingAfterBreak="0">
     <w:nsid w:val="69122A5E"/>
     <w:multiLevelType w:val="multilevel"/>
     <w:tmpl w:val="3C1EC016"/>
@@ -4698,7 +5352,7 @@
       </w:rPr>
     </w:lvl>
   </w:abstractNum>
-  <w:abstractNum w:abstractNumId="22" w15:restartNumberingAfterBreak="0">
+  <w:abstractNum w:abstractNumId="24" w15:restartNumberingAfterBreak="0">
     <w:nsid w:val="6C2354BF"/>
     <w:multiLevelType w:val="hybridMultilevel"/>
     <w:tmpl w:val="EBE09162"/>
@@ -4811,7 +5465,7 @@
       </w:rPr>
     </w:lvl>
   </w:abstractNum>
-  <w:abstractNum w:abstractNumId="23" w15:restartNumberingAfterBreak="0">
+  <w:abstractNum w:abstractNumId="25" w15:restartNumberingAfterBreak="0">
     <w:nsid w:val="742D4116"/>
     <w:multiLevelType w:val="hybridMultilevel"/>
     <w:tmpl w:val="1764D2C0"/>
@@ -4924,7 +5578,7 @@
       </w:rPr>
     </w:lvl>
   </w:abstractNum>
-  <w:abstractNum w:abstractNumId="24" w15:restartNumberingAfterBreak="0">
+  <w:abstractNum w:abstractNumId="26" w15:restartNumberingAfterBreak="0">
     <w:nsid w:val="752C7C26"/>
     <w:multiLevelType w:val="hybridMultilevel"/>
     <w:tmpl w:val="292CCC1C"/>
@@ -5037,7 +5691,7 @@
       </w:rPr>
     </w:lvl>
   </w:abstractNum>
-  <w:abstractNum w:abstractNumId="25" w15:restartNumberingAfterBreak="0">
+  <w:abstractNum w:abstractNumId="27" w15:restartNumberingAfterBreak="0">
     <w:nsid w:val="77320257"/>
     <w:multiLevelType w:val="hybridMultilevel"/>
     <w:tmpl w:val="D8222C9E"/>
@@ -5126,7 +5780,7 @@
       </w:pPr>
     </w:lvl>
   </w:abstractNum>
-  <w:abstractNum w:abstractNumId="26" w15:restartNumberingAfterBreak="0">
+  <w:abstractNum w:abstractNumId="28" w15:restartNumberingAfterBreak="0">
     <w:nsid w:val="781D52B9"/>
     <w:multiLevelType w:val="multilevel"/>
     <w:tmpl w:val="3042ACDA"/>
@@ -5240,106 +5894,112 @@
     </w:lvl>
   </w:abstractNum>
   <w:num w:numId="1">
+    <w:abstractNumId w:val="6"/>
+  </w:num>
+  <w:num w:numId="2">
+    <w:abstractNumId w:val="28"/>
+  </w:num>
+  <w:num w:numId="3">
+    <w:abstractNumId w:val="23"/>
+  </w:num>
+  <w:num w:numId="4">
+    <w:abstractNumId w:val="7"/>
+  </w:num>
+  <w:num w:numId="5">
+    <w:abstractNumId w:val="21"/>
+  </w:num>
+  <w:num w:numId="6">
+    <w:abstractNumId w:val="22"/>
+  </w:num>
+  <w:num w:numId="7">
+    <w:abstractNumId w:val="25"/>
+  </w:num>
+  <w:num w:numId="8">
+    <w:abstractNumId w:val="12"/>
+  </w:num>
+  <w:num w:numId="9">
+    <w:abstractNumId w:val="3"/>
+  </w:num>
+  <w:num w:numId="10">
+    <w:abstractNumId w:val="26"/>
+  </w:num>
+  <w:num w:numId="11">
+    <w:abstractNumId w:val="4"/>
+  </w:num>
+  <w:num w:numId="12">
+    <w:abstractNumId w:val="11"/>
+  </w:num>
+  <w:num w:numId="13">
+    <w:abstractNumId w:val="14"/>
+  </w:num>
+  <w:num w:numId="14">
+    <w:abstractNumId w:val="9"/>
+  </w:num>
+  <w:num w:numId="15">
+    <w:abstractNumId w:val="24"/>
+  </w:num>
+  <w:num w:numId="16">
+    <w:abstractNumId w:val="10"/>
+  </w:num>
+  <w:num w:numId="17">
+    <w:abstractNumId w:val="1"/>
+  </w:num>
+  <w:num w:numId="18">
+    <w:abstractNumId w:val="18"/>
+  </w:num>
+  <w:num w:numId="19">
+    <w:abstractNumId w:val="2"/>
+  </w:num>
+  <w:num w:numId="20">
+    <w:abstractNumId w:val="13"/>
+  </w:num>
+  <w:num w:numId="21">
     <w:abstractNumId w:val="5"/>
   </w:num>
-  <w:num w:numId="2">
-    <w:abstractNumId w:val="26"/>
+  <w:num w:numId="22">
+    <w:abstractNumId w:val="15"/>
   </w:num>
-  <w:num w:numId="3">
-    <w:abstractNumId w:val="21"/>
+  <w:num w:numId="23">
+    <w:abstractNumId w:val="27"/>
   </w:num>
-  <w:num w:numId="4">
+  <w:num w:numId="24">
+    <w:abstractNumId w:val="17"/>
+  </w:num>
+  <w:num w:numId="25">
+    <w:abstractNumId w:val="8"/>
+  </w:num>
+  <w:num w:numId="26">
     <w:abstractNumId w:val="6"/>
   </w:num>
-  <w:num w:numId="5">
-    <w:abstractNumId w:val="19"/>
-  </w:num>
-  <w:num w:numId="6">
-    <w:abstractNumId w:val="20"/>
-  </w:num>
-  <w:num w:numId="7">
-    <w:abstractNumId w:val="23"/>
-  </w:num>
-  <w:num w:numId="8">
-    <w:abstractNumId w:val="11"/>
-  </w:num>
-  <w:num w:numId="9">
-    <w:abstractNumId w:val="2"/>
-  </w:num>
-  <w:num w:numId="10">
-    <w:abstractNumId w:val="24"/>
-  </w:num>
-  <w:num w:numId="11">
-    <w:abstractNumId w:val="3"/>
-  </w:num>
-  <w:num w:numId="12">
-    <w:abstractNumId w:val="10"/>
-  </w:num>
-  <w:num w:numId="13">
-    <w:abstractNumId w:val="13"/>
-  </w:num>
-  <w:num w:numId="14">
-    <w:abstractNumId w:val="8"/>
-  </w:num>
-  <w:num w:numId="15">
-    <w:abstractNumId w:val="22"/>
-  </w:num>
-  <w:num w:numId="16">
-    <w:abstractNumId w:val="9"/>
-  </w:num>
-  <w:num w:numId="17">
-    <w:abstractNumId w:val="0"/>
-  </w:num>
-  <w:num w:numId="18">
-    <w:abstractNumId w:val="17"/>
-  </w:num>
-  <w:num w:numId="19">
-    <w:abstractNumId w:val="1"/>
-  </w:num>
-  <w:num w:numId="20">
-    <w:abstractNumId w:val="12"/>
-  </w:num>
-  <w:num w:numId="21">
-    <w:abstractNumId w:val="4"/>
-  </w:num>
-  <w:num w:numId="22">
-    <w:abstractNumId w:val="14"/>
-  </w:num>
-  <w:num w:numId="23">
-    <w:abstractNumId w:val="25"/>
-  </w:num>
-  <w:num w:numId="24">
-    <w:abstractNumId w:val="16"/>
-  </w:num>
-  <w:num w:numId="25">
-    <w:abstractNumId w:val="7"/>
-  </w:num>
-  <w:num w:numId="26">
-    <w:abstractNumId w:val="5"/>
-  </w:num>
   <w:num w:numId="27">
-    <w:abstractNumId w:val="5"/>
+    <w:abstractNumId w:val="6"/>
     <w:lvlOverride w:ilvl="0">
       <w:startOverride w:val="1"/>
     </w:lvlOverride>
   </w:num>
   <w:num w:numId="28">
-    <w:abstractNumId w:val="5"/>
+    <w:abstractNumId w:val="6"/>
     <w:lvlOverride w:ilvl="0">
       <w:startOverride w:val="1"/>
     </w:lvlOverride>
   </w:num>
   <w:num w:numId="29">
-    <w:abstractNumId w:val="5"/>
+    <w:abstractNumId w:val="6"/>
     <w:lvlOverride w:ilvl="0">
       <w:startOverride w:val="1"/>
     </w:lvlOverride>
   </w:num>
   <w:num w:numId="30">
-    <w:abstractNumId w:val="18"/>
+    <w:abstractNumId w:val="19"/>
   </w:num>
   <w:num w:numId="31">
-    <w:abstractNumId w:val="15"/>
+    <w:abstractNumId w:val="16"/>
+  </w:num>
+  <w:num w:numId="32">
+    <w:abstractNumId w:val="20"/>
+  </w:num>
+  <w:num w:numId="33">
+    <w:abstractNumId w:val="0"/>
   </w:num>
   <w:numIdMacAtCleanup w:val="19"/>
 </w:numbering>
@@ -5735,7 +6395,7 @@
     <w:lsdException w:name="List Table 6 Colorful Accent 6" w:uiPriority="51"/>
     <w:lsdException w:name="List Table 7 Colorful Accent 6" w:uiPriority="52"/>
   </w:latentStyles>
-  <w:style w:type="paragraph" w:default="1" w:styleId="a">
+  <w:style w:type="paragraph" w:default="1" w:styleId="Normal">
     <w:name w:val="Normal"/>
     <w:qFormat/>
     <w:rsid w:val="003A47DA"/>
@@ -5743,11 +6403,11 @@
       <w:spacing w:before="80" w:after="120"/>
     </w:pPr>
   </w:style>
-  <w:style w:type="paragraph" w:styleId="1">
+  <w:style w:type="paragraph" w:styleId="Heading1">
     <w:name w:val="heading 1"/>
-    <w:basedOn w:val="a"/>
-    <w:next w:val="a"/>
-    <w:link w:val="10"/>
+    <w:basedOn w:val="Normal"/>
+    <w:next w:val="Normal"/>
+    <w:link w:val="Heading1Char"/>
     <w:uiPriority w:val="9"/>
     <w:qFormat/>
     <w:rsid w:val="009254B7"/>
@@ -5765,11 +6425,11 @@
       <w:szCs w:val="32"/>
     </w:rPr>
   </w:style>
-  <w:style w:type="paragraph" w:styleId="2">
+  <w:style w:type="paragraph" w:styleId="Heading2">
     <w:name w:val="heading 2"/>
-    <w:basedOn w:val="a"/>
-    <w:next w:val="a"/>
-    <w:link w:val="20"/>
+    <w:basedOn w:val="Normal"/>
+    <w:next w:val="Normal"/>
+    <w:link w:val="Heading2Char"/>
     <w:uiPriority w:val="9"/>
     <w:qFormat/>
     <w:rsid w:val="006E55B4"/>
@@ -5791,11 +6451,11 @@
       <w:szCs w:val="36"/>
     </w:rPr>
   </w:style>
-  <w:style w:type="paragraph" w:styleId="3">
+  <w:style w:type="paragraph" w:styleId="Heading3">
     <w:name w:val="heading 3"/>
-    <w:basedOn w:val="a"/>
-    <w:next w:val="a"/>
-    <w:link w:val="30"/>
+    <w:basedOn w:val="Normal"/>
+    <w:next w:val="Normal"/>
+    <w:link w:val="Heading3Char"/>
     <w:uiPriority w:val="9"/>
     <w:unhideWhenUsed/>
     <w:qFormat/>
@@ -5814,11 +6474,11 @@
       <w:szCs w:val="32"/>
     </w:rPr>
   </w:style>
-  <w:style w:type="paragraph" w:styleId="4">
+  <w:style w:type="paragraph" w:styleId="Heading4">
     <w:name w:val="heading 4"/>
-    <w:basedOn w:val="a"/>
-    <w:next w:val="a"/>
-    <w:link w:val="40"/>
+    <w:basedOn w:val="Normal"/>
+    <w:next w:val="Normal"/>
+    <w:link w:val="Heading4Char"/>
     <w:uiPriority w:val="9"/>
     <w:unhideWhenUsed/>
     <w:qFormat/>
@@ -5837,11 +6497,11 @@
       <w:sz w:val="28"/>
     </w:rPr>
   </w:style>
-  <w:style w:type="paragraph" w:styleId="5">
+  <w:style w:type="paragraph" w:styleId="Heading5">
     <w:name w:val="heading 5"/>
-    <w:basedOn w:val="a"/>
-    <w:next w:val="a"/>
-    <w:link w:val="50"/>
+    <w:basedOn w:val="Normal"/>
+    <w:next w:val="Normal"/>
+    <w:link w:val="Heading5Char"/>
     <w:uiPriority w:val="9"/>
     <w:semiHidden/>
     <w:unhideWhenUsed/>
@@ -5859,13 +6519,13 @@
       <w:color w:val="B2500E"/>
     </w:rPr>
   </w:style>
-  <w:style w:type="character" w:default="1" w:styleId="a0">
+  <w:style w:type="character" w:default="1" w:styleId="DefaultParagraphFont">
     <w:name w:val="Default Paragraph Font"/>
     <w:uiPriority w:val="1"/>
     <w:semiHidden/>
     <w:unhideWhenUsed/>
   </w:style>
-  <w:style w:type="table" w:default="1" w:styleId="a1">
+  <w:style w:type="table" w:default="1" w:styleId="TableNormal">
     <w:name w:val="Normal Table"/>
     <w:uiPriority w:val="99"/>
     <w:semiHidden/>
@@ -5880,16 +6540,16 @@
       </w:tblCellMar>
     </w:tblPr>
   </w:style>
-  <w:style w:type="numbering" w:default="1" w:styleId="a2">
+  <w:style w:type="numbering" w:default="1" w:styleId="NoList">
     <w:name w:val="No List"/>
     <w:uiPriority w:val="99"/>
     <w:semiHidden/>
     <w:unhideWhenUsed/>
   </w:style>
-  <w:style w:type="paragraph" w:styleId="a3">
+  <w:style w:type="paragraph" w:styleId="Header">
     <w:name w:val="header"/>
-    <w:basedOn w:val="a"/>
-    <w:link w:val="a4"/>
+    <w:basedOn w:val="Normal"/>
+    <w:link w:val="HeaderChar"/>
     <w:uiPriority w:val="99"/>
     <w:unhideWhenUsed/>
     <w:rsid w:val="008068A2"/>
@@ -5901,17 +6561,17 @@
       <w:spacing w:after="0" w:line="240" w:lineRule="auto"/>
     </w:pPr>
   </w:style>
-  <w:style w:type="character" w:customStyle="1" w:styleId="a4">
-    <w:name w:val="Горен колонтитул Знак"/>
-    <w:basedOn w:val="a0"/>
-    <w:link w:val="a3"/>
+  <w:style w:type="character" w:customStyle="1" w:styleId="HeaderChar">
+    <w:name w:val="Header Char"/>
+    <w:basedOn w:val="DefaultParagraphFont"/>
+    <w:link w:val="Header"/>
     <w:uiPriority w:val="99"/>
     <w:rsid w:val="008068A2"/>
   </w:style>
-  <w:style w:type="paragraph" w:styleId="a5">
+  <w:style w:type="paragraph" w:styleId="Footer">
     <w:name w:val="footer"/>
-    <w:basedOn w:val="a"/>
-    <w:link w:val="a6"/>
+    <w:basedOn w:val="Normal"/>
+    <w:link w:val="FooterChar"/>
     <w:uiPriority w:val="99"/>
     <w:unhideWhenUsed/>
     <w:rsid w:val="008068A2"/>
@@ -5923,17 +6583,17 @@
       <w:spacing w:after="0" w:line="240" w:lineRule="auto"/>
     </w:pPr>
   </w:style>
-  <w:style w:type="character" w:customStyle="1" w:styleId="a6">
-    <w:name w:val="Долен колонтитул Знак"/>
-    <w:basedOn w:val="a0"/>
-    <w:link w:val="a5"/>
+  <w:style w:type="character" w:customStyle="1" w:styleId="FooterChar">
+    <w:name w:val="Footer Char"/>
+    <w:basedOn w:val="DefaultParagraphFont"/>
+    <w:link w:val="Footer"/>
     <w:uiPriority w:val="99"/>
     <w:rsid w:val="008068A2"/>
   </w:style>
-  <w:style w:type="paragraph" w:styleId="a7">
+  <w:style w:type="paragraph" w:styleId="BalloonText">
     <w:name w:val="Balloon Text"/>
-    <w:basedOn w:val="a"/>
-    <w:link w:val="a8"/>
+    <w:basedOn w:val="Normal"/>
+    <w:link w:val="BalloonTextChar"/>
     <w:uiPriority w:val="99"/>
     <w:semiHidden/>
     <w:unhideWhenUsed/>
@@ -5947,10 +6607,10 @@
       <w:szCs w:val="16"/>
     </w:rPr>
   </w:style>
-  <w:style w:type="character" w:customStyle="1" w:styleId="a8">
-    <w:name w:val="Изнесен текст Знак"/>
-    <w:basedOn w:val="a0"/>
-    <w:link w:val="a7"/>
+  <w:style w:type="character" w:customStyle="1" w:styleId="BalloonTextChar">
+    <w:name w:val="Balloon Text Char"/>
+    <w:basedOn w:val="DefaultParagraphFont"/>
+    <w:link w:val="BalloonText"/>
     <w:uiPriority w:val="99"/>
     <w:semiHidden/>
     <w:rsid w:val="00564D7B"/>
@@ -5960,9 +6620,9 @@
       <w:szCs w:val="16"/>
     </w:rPr>
   </w:style>
-  <w:style w:type="character" w:styleId="a9">
+  <w:style w:type="character" w:styleId="Hyperlink">
     <w:name w:val="Hyperlink"/>
-    <w:basedOn w:val="a0"/>
+    <w:basedOn w:val="DefaultParagraphFont"/>
     <w:uiPriority w:val="99"/>
     <w:unhideWhenUsed/>
     <w:rsid w:val="0079324A"/>
@@ -5971,10 +6631,10 @@
       <w:u w:val="single"/>
     </w:rPr>
   </w:style>
-  <w:style w:type="character" w:customStyle="1" w:styleId="10">
-    <w:name w:val="Заглавие 1 Знак"/>
-    <w:basedOn w:val="a0"/>
-    <w:link w:val="1"/>
+  <w:style w:type="character" w:customStyle="1" w:styleId="Heading1Char">
+    <w:name w:val="Heading 1 Char"/>
+    <w:basedOn w:val="DefaultParagraphFont"/>
+    <w:link w:val="Heading1"/>
     <w:uiPriority w:val="9"/>
     <w:qFormat/>
     <w:rsid w:val="009254B7"/>
@@ -5986,10 +6646,10 @@
       <w:szCs w:val="32"/>
     </w:rPr>
   </w:style>
-  <w:style w:type="character" w:customStyle="1" w:styleId="20">
-    <w:name w:val="Заглавие 2 Знак"/>
-    <w:basedOn w:val="a0"/>
-    <w:link w:val="2"/>
+  <w:style w:type="character" w:customStyle="1" w:styleId="Heading2Char">
+    <w:name w:val="Heading 2 Char"/>
+    <w:basedOn w:val="DefaultParagraphFont"/>
+    <w:link w:val="Heading2"/>
     <w:uiPriority w:val="9"/>
     <w:qFormat/>
     <w:rsid w:val="006E55B4"/>
@@ -6002,9 +6662,9 @@
       <w:szCs w:val="36"/>
     </w:rPr>
   </w:style>
-  <w:style w:type="paragraph" w:styleId="aa">
+  <w:style w:type="paragraph" w:styleId="NormalWeb">
     <w:name w:val="Normal (Web)"/>
-    <w:basedOn w:val="a"/>
+    <w:basedOn w:val="Normal"/>
     <w:uiPriority w:val="99"/>
     <w:semiHidden/>
     <w:unhideWhenUsed/>
@@ -6018,10 +6678,10 @@
       <w:szCs w:val="24"/>
     </w:rPr>
   </w:style>
-  <w:style w:type="character" w:styleId="ab">
+  <w:style w:type="character" w:styleId="Strong">
     <w:name w:val="Strong"/>
     <w:aliases w:val="Example Test"/>
-    <w:basedOn w:val="a0"/>
+    <w:basedOn w:val="DefaultParagraphFont"/>
     <w:qFormat/>
     <w:rsid w:val="00524789"/>
     <w:rPr>
@@ -6029,10 +6689,10 @@
       <w:bCs/>
     </w:rPr>
   </w:style>
-  <w:style w:type="character" w:customStyle="1" w:styleId="30">
-    <w:name w:val="Заглавие 3 Знак"/>
-    <w:basedOn w:val="a0"/>
-    <w:link w:val="3"/>
+  <w:style w:type="character" w:customStyle="1" w:styleId="Heading3Char">
+    <w:name w:val="Heading 3 Char"/>
+    <w:basedOn w:val="DefaultParagraphFont"/>
+    <w:link w:val="Heading3"/>
     <w:uiPriority w:val="9"/>
     <w:rsid w:val="008C5930"/>
     <w:rPr>
@@ -6043,10 +6703,10 @@
       <w:szCs w:val="32"/>
     </w:rPr>
   </w:style>
-  <w:style w:type="character" w:customStyle="1" w:styleId="40">
-    <w:name w:val="Заглавие 4 Знак"/>
-    <w:basedOn w:val="a0"/>
-    <w:link w:val="4"/>
+  <w:style w:type="character" w:customStyle="1" w:styleId="Heading4Char">
+    <w:name w:val="Heading 4 Char"/>
+    <w:basedOn w:val="DefaultParagraphFont"/>
+    <w:link w:val="Heading4"/>
     <w:uiPriority w:val="9"/>
     <w:rsid w:val="008C5930"/>
     <w:rPr>
@@ -6057,10 +6717,10 @@
       <w:sz w:val="28"/>
     </w:rPr>
   </w:style>
-  <w:style w:type="paragraph" w:styleId="ac">
+  <w:style w:type="paragraph" w:styleId="ListParagraph">
     <w:name w:val="List Paragraph"/>
-    <w:basedOn w:val="a"/>
-    <w:link w:val="ad"/>
+    <w:basedOn w:val="Normal"/>
+    <w:link w:val="ListParagraphChar"/>
     <w:uiPriority w:val="34"/>
     <w:qFormat/>
     <w:rsid w:val="008617B5"/>
@@ -6069,9 +6729,9 @@
       <w:contextualSpacing/>
     </w:pPr>
   </w:style>
-  <w:style w:type="character" w:styleId="ae">
+  <w:style w:type="character" w:styleId="FollowedHyperlink">
     <w:name w:val="FollowedHyperlink"/>
-    <w:basedOn w:val="a0"/>
+    <w:basedOn w:val="DefaultParagraphFont"/>
     <w:uiPriority w:val="99"/>
     <w:semiHidden/>
     <w:unhideWhenUsed/>
@@ -6081,10 +6741,10 @@
       <w:u w:val="single"/>
     </w:rPr>
   </w:style>
-  <w:style w:type="character" w:customStyle="1" w:styleId="50">
-    <w:name w:val="Заглавие 5 Знак"/>
-    <w:basedOn w:val="a0"/>
-    <w:link w:val="5"/>
+  <w:style w:type="character" w:customStyle="1" w:styleId="Heading5Char">
+    <w:name w:val="Heading 5 Char"/>
+    <w:basedOn w:val="DefaultParagraphFont"/>
+    <w:link w:val="Heading5"/>
     <w:uiPriority w:val="9"/>
     <w:semiHidden/>
     <w:rsid w:val="008C5930"/>
@@ -6096,7 +6756,7 @@
   </w:style>
   <w:style w:type="paragraph" w:customStyle="1" w:styleId="Code">
     <w:name w:val="Code"/>
-    <w:basedOn w:val="a"/>
+    <w:basedOn w:val="Normal"/>
     <w:link w:val="CodeChar"/>
     <w:qFormat/>
     <w:rsid w:val="008063E1"/>
@@ -6108,7 +6768,7 @@
   </w:style>
   <w:style w:type="character" w:customStyle="1" w:styleId="CodeChar">
     <w:name w:val="Code Char"/>
-    <w:basedOn w:val="a0"/>
+    <w:basedOn w:val="DefaultParagraphFont"/>
     <w:link w:val="Code"/>
     <w:qFormat/>
     <w:rsid w:val="008063E1"/>
@@ -6118,9 +6778,9 @@
       <w:noProof/>
     </w:rPr>
   </w:style>
-  <w:style w:type="table" w:styleId="af">
+  <w:style w:type="table" w:styleId="TableGrid">
     <w:name w:val="Table Grid"/>
-    <w:basedOn w:val="a1"/>
+    <w:basedOn w:val="TableNormal"/>
     <w:uiPriority w:val="59"/>
     <w:rsid w:val="00763912"/>
     <w:pPr>
@@ -6139,12 +6799,12 @@
   </w:style>
   <w:style w:type="character" w:customStyle="1" w:styleId="tgc">
     <w:name w:val="_tgc"/>
-    <w:basedOn w:val="a0"/>
+    <w:basedOn w:val="DefaultParagraphFont"/>
     <w:rsid w:val="00D8395C"/>
   </w:style>
   <w:style w:type="paragraph" w:customStyle="1" w:styleId="Index">
     <w:name w:val="Index"/>
-    <w:basedOn w:val="a"/>
+    <w:basedOn w:val="Normal"/>
     <w:qFormat/>
     <w:rsid w:val="005054C7"/>
     <w:pPr>
@@ -6155,17 +6815,17 @@
       <w:rFonts w:cs="FreeSans"/>
     </w:rPr>
   </w:style>
-  <w:style w:type="character" w:customStyle="1" w:styleId="ad">
-    <w:name w:val="Списък на абзаци Знак"/>
-    <w:basedOn w:val="a0"/>
-    <w:link w:val="ac"/>
+  <w:style w:type="character" w:customStyle="1" w:styleId="ListParagraphChar">
+    <w:name w:val="List Paragraph Char"/>
+    <w:basedOn w:val="DefaultParagraphFont"/>
+    <w:link w:val="ListParagraph"/>
     <w:uiPriority w:val="34"/>
     <w:qFormat/>
     <w:rsid w:val="005054C7"/>
   </w:style>
   <w:style w:type="character" w:customStyle="1" w:styleId="InternetLink">
     <w:name w:val="Internet Link"/>
-    <w:basedOn w:val="a0"/>
+    <w:basedOn w:val="DefaultParagraphFont"/>
     <w:uiPriority w:val="99"/>
     <w:unhideWhenUsed/>
     <w:rsid w:val="005054C7"/>
@@ -6176,7 +6836,7 @@
   </w:style>
   <w:style w:type="character" w:customStyle="1" w:styleId="UnresolvedMention">
     <w:name w:val="Unresolved Mention"/>
-    <w:basedOn w:val="a0"/>
+    <w:basedOn w:val="DefaultParagraphFont"/>
     <w:uiPriority w:val="99"/>
     <w:semiHidden/>
     <w:unhideWhenUsed/>
@@ -6188,8 +6848,8 @@
   </w:style>
   <w:style w:type="table" w:customStyle="1" w:styleId="TableGrid1">
     <w:name w:val="Table Grid1"/>
-    <w:basedOn w:val="a1"/>
-    <w:next w:val="af"/>
+    <w:basedOn w:val="TableNormal"/>
+    <w:next w:val="TableGrid"/>
     <w:uiPriority w:val="59"/>
     <w:rsid w:val="003431C9"/>
     <w:pPr>
@@ -6206,12 +6866,12 @@
       </w:tblBorders>
     </w:tblPr>
   </w:style>
-  <w:style w:type="paragraph" w:styleId="af0">
+  <w:style w:type="paragraph" w:styleId="Title">
     <w:name w:val="Title"/>
     <w:aliases w:val="Example Test Caption"/>
-    <w:basedOn w:val="a"/>
-    <w:next w:val="a"/>
-    <w:link w:val="af1"/>
+    <w:basedOn w:val="Normal"/>
+    <w:next w:val="Normal"/>
+    <w:link w:val="TitleChar"/>
     <w:uiPriority w:val="10"/>
     <w:rsid w:val="003431C9"/>
     <w:pPr>
@@ -6227,11 +6887,11 @@
       <w:lang w:val="bg-BG"/>
     </w:rPr>
   </w:style>
-  <w:style w:type="character" w:customStyle="1" w:styleId="af1">
-    <w:name w:val="Заглавие Знак"/>
-    <w:aliases w:val="Example Test Caption Знак"/>
-    <w:basedOn w:val="a0"/>
-    <w:link w:val="af0"/>
+  <w:style w:type="character" w:customStyle="1" w:styleId="TitleChar">
+    <w:name w:val="Title Char"/>
+    <w:aliases w:val="Example Test Caption Char"/>
+    <w:basedOn w:val="DefaultParagraphFont"/>
+    <w:link w:val="Title"/>
     <w:uiPriority w:val="10"/>
     <w:rsid w:val="003431C9"/>
     <w:rPr>
@@ -6243,10 +6903,10 @@
       <w:lang w:val="bg-BG"/>
     </w:rPr>
   </w:style>
-  <w:style w:type="paragraph" w:styleId="af2">
+  <w:style w:type="paragraph" w:styleId="Caption">
     <w:name w:val="caption"/>
-    <w:basedOn w:val="a"/>
-    <w:next w:val="a"/>
+    <w:basedOn w:val="Normal"/>
+    <w:next w:val="Normal"/>
     <w:uiPriority w:val="35"/>
     <w:unhideWhenUsed/>
     <w:qFormat/>
@@ -6262,9 +6922,9 @@
       <w:szCs w:val="18"/>
     </w:rPr>
   </w:style>
-  <w:style w:type="character" w:styleId="af3">
+  <w:style w:type="character" w:styleId="CommentReference">
     <w:name w:val="annotation reference"/>
-    <w:basedOn w:val="a0"/>
+    <w:basedOn w:val="DefaultParagraphFont"/>
     <w:uiPriority w:val="99"/>
     <w:semiHidden/>
     <w:unhideWhenUsed/>
@@ -6274,10 +6934,10 @@
       <w:szCs w:val="16"/>
     </w:rPr>
   </w:style>
-  <w:style w:type="paragraph" w:styleId="af4">
+  <w:style w:type="paragraph" w:styleId="CommentText">
     <w:name w:val="annotation text"/>
-    <w:basedOn w:val="a"/>
-    <w:link w:val="af5"/>
+    <w:basedOn w:val="Normal"/>
+    <w:link w:val="CommentTextChar"/>
     <w:uiPriority w:val="99"/>
     <w:semiHidden/>
     <w:unhideWhenUsed/>
@@ -6290,10 +6950,10 @@
       <w:szCs w:val="20"/>
     </w:rPr>
   </w:style>
-  <w:style w:type="character" w:customStyle="1" w:styleId="af5">
-    <w:name w:val="Текст на коментар Знак"/>
-    <w:basedOn w:val="a0"/>
-    <w:link w:val="af4"/>
+  <w:style w:type="character" w:customStyle="1" w:styleId="CommentTextChar">
+    <w:name w:val="Comment Text Char"/>
+    <w:basedOn w:val="DefaultParagraphFont"/>
+    <w:link w:val="CommentText"/>
     <w:uiPriority w:val="99"/>
     <w:semiHidden/>
     <w:rsid w:val="009C06D3"/>
@@ -6302,11 +6962,11 @@
       <w:szCs w:val="20"/>
     </w:rPr>
   </w:style>
-  <w:style w:type="paragraph" w:styleId="af6">
+  <w:style w:type="paragraph" w:styleId="CommentSubject">
     <w:name w:val="annotation subject"/>
-    <w:basedOn w:val="af4"/>
-    <w:next w:val="af4"/>
-    <w:link w:val="af7"/>
+    <w:basedOn w:val="CommentText"/>
+    <w:next w:val="CommentText"/>
+    <w:link w:val="CommentSubjectChar"/>
     <w:uiPriority w:val="99"/>
     <w:semiHidden/>
     <w:unhideWhenUsed/>
@@ -6316,10 +6976,10 @@
       <w:bCs/>
     </w:rPr>
   </w:style>
-  <w:style w:type="character" w:customStyle="1" w:styleId="af7">
-    <w:name w:val="Предмет на коментар Знак"/>
-    <w:basedOn w:val="af5"/>
-    <w:link w:val="af6"/>
+  <w:style w:type="character" w:customStyle="1" w:styleId="CommentSubjectChar">
+    <w:name w:val="Comment Subject Char"/>
+    <w:basedOn w:val="CommentTextChar"/>
+    <w:link w:val="CommentSubject"/>
     <w:uiPriority w:val="99"/>
     <w:semiHidden/>
     <w:rsid w:val="009C06D3"/>
@@ -6623,7 +7283,7 @@
 </file>
 
 <file path=customXml/itemProps1.xml><?xml version="1.0" encoding="utf-8"?>
-<ds:datastoreItem xmlns:ds="http://schemas.openxmlformats.org/officeDocument/2006/customXml" ds:itemID="{8417B0FE-6EA4-4AD4-87DD-B94B2594FF5A}">
+<ds:datastoreItem xmlns:ds="http://schemas.openxmlformats.org/officeDocument/2006/customXml" ds:itemID="{428C7E41-5005-4CAF-A2E0-0371B4B093BD}">
   <ds:schemaRefs>
     <ds:schemaRef ds:uri="http://schemas.openxmlformats.org/officeDocument/2006/bibliography"/>
   </ds:schemaRefs>

</xml_diff>

<commit_message>
Updates for data storages exercises
</commit_message>
<xml_diff>
--- a/Courses/Computer-Modeling-and-IT/Computer-Modeling-and-IT-5-Class/03-Data-Storages/03-Data-Storages-Exercises.docx
+++ b/Courses/Computer-Modeling-and-IT/Computer-Modeling-and-IT-5-Class/03-Data-Storages/03-Data-Storages-Exercises.docx
@@ -1,6 +1,6 @@
 
 <file path=word/document.xml><?xml version="1.0" encoding="utf-8"?>
-<w:document xmlns:wpc="http://schemas.microsoft.com/office/word/2010/wordprocessingCanvas" xmlns:cx="http://schemas.microsoft.com/office/drawing/2014/chartex" xmlns:cx1="http://schemas.microsoft.com/office/drawing/2015/9/8/chartex" xmlns:mc="http://schemas.openxmlformats.org/markup-compatibility/2006" xmlns:o="urn:schemas-microsoft-com:office:office" xmlns:r="http://schemas.openxmlformats.org/officeDocument/2006/relationships" xmlns:m="http://schemas.openxmlformats.org/officeDocument/2006/math" xmlns:v="urn:schemas-microsoft-com:vml" xmlns:wp14="http://schemas.microsoft.com/office/word/2010/wordprocessingDrawing" xmlns:wp="http://schemas.openxmlformats.org/drawingml/2006/wordprocessingDrawing" xmlns:w10="urn:schemas-microsoft-com:office:word" xmlns:w="http://schemas.openxmlformats.org/wordprocessingml/2006/main" xmlns:w14="http://schemas.microsoft.com/office/word/2010/wordml" xmlns:w15="http://schemas.microsoft.com/office/word/2012/wordml" xmlns:w16se="http://schemas.microsoft.com/office/word/2015/wordml/symex" xmlns:wpg="http://schemas.microsoft.com/office/word/2010/wordprocessingGroup" xmlns:wpi="http://schemas.microsoft.com/office/word/2010/wordprocessingInk" xmlns:wne="http://schemas.microsoft.com/office/word/2006/wordml" xmlns:wps="http://schemas.microsoft.com/office/word/2010/wordprocessingShape" mc:Ignorable="w14 w15 w16se wp14">
+<w:document xmlns:wpc="http://schemas.microsoft.com/office/word/2010/wordprocessingCanvas" xmlns:cx="http://schemas.microsoft.com/office/drawing/2014/chartex" xmlns:cx1="http://schemas.microsoft.com/office/drawing/2015/9/8/chartex" xmlns:cx2="http://schemas.microsoft.com/office/drawing/2015/10/21/chartex" xmlns:cx3="http://schemas.microsoft.com/office/drawing/2016/5/9/chartex" xmlns:cx4="http://schemas.microsoft.com/office/drawing/2016/5/10/chartex" xmlns:cx5="http://schemas.microsoft.com/office/drawing/2016/5/11/chartex" xmlns:cx6="http://schemas.microsoft.com/office/drawing/2016/5/12/chartex" xmlns:cx7="http://schemas.microsoft.com/office/drawing/2016/5/13/chartex" xmlns:cx8="http://schemas.microsoft.com/office/drawing/2016/5/14/chartex" xmlns:mc="http://schemas.openxmlformats.org/markup-compatibility/2006" xmlns:aink="http://schemas.microsoft.com/office/drawing/2016/ink" xmlns:am3d="http://schemas.microsoft.com/office/drawing/2017/model3d" xmlns:o="urn:schemas-microsoft-com:office:office" xmlns:oel="http://schemas.microsoft.com/office/2019/extlst" xmlns:r="http://schemas.openxmlformats.org/officeDocument/2006/relationships" xmlns:m="http://schemas.openxmlformats.org/officeDocument/2006/math" xmlns:v="urn:schemas-microsoft-com:vml" xmlns:wp14="http://schemas.microsoft.com/office/word/2010/wordprocessingDrawing" xmlns:wp="http://schemas.openxmlformats.org/drawingml/2006/wordprocessingDrawing" xmlns:w10="urn:schemas-microsoft-com:office:word" xmlns:w="http://schemas.openxmlformats.org/wordprocessingml/2006/main" xmlns:w14="http://schemas.microsoft.com/office/word/2010/wordml" xmlns:w15="http://schemas.microsoft.com/office/word/2012/wordml" xmlns:w16cex="http://schemas.microsoft.com/office/word/2018/wordml/cex" xmlns:w16cid="http://schemas.microsoft.com/office/word/2016/wordml/cid" xmlns:w16="http://schemas.microsoft.com/office/word/2018/wordml" xmlns:w16sdtdh="http://schemas.microsoft.com/office/word/2020/wordml/sdtdatahash" xmlns:w16se="http://schemas.microsoft.com/office/word/2015/wordml/symex" xmlns:wpg="http://schemas.microsoft.com/office/word/2010/wordprocessingGroup" xmlns:wpi="http://schemas.microsoft.com/office/word/2010/wordprocessingInk" xmlns:wne="http://schemas.microsoft.com/office/word/2006/wordml" xmlns:wps="http://schemas.microsoft.com/office/word/2010/wordprocessingShape" mc:Ignorable="w14 w15 w16se w16cid w16 w16cex w16sdtdh wp14">
   <w:body>
     <w:p>
       <w:pPr>
@@ -25,16 +25,7 @@
           <w:noProof/>
           <w:lang w:val="bg-BG"/>
         </w:rPr>
-        <w:t>пражн</w:t>
-      </w:r>
-      <w:bookmarkStart w:id="0" w:name="_GoBack"/>
-      <w:bookmarkEnd w:id="0"/>
-      <w:r>
-        <w:rPr>
-          <w:noProof/>
-          <w:lang w:val="bg-BG"/>
-        </w:rPr>
-        <w:t>ения</w:t>
+        <w:t>пражнения</w:t>
       </w:r>
       <w:r>
         <w:rPr>
@@ -128,7 +119,13 @@
         <w:rPr>
           <w:lang w:val="bg-BG"/>
         </w:rPr>
-        <w:t xml:space="preserve">, които сте използвали? </w:t>
+        <w:t>, които сте използвали</w:t>
+      </w:r>
+      <w:r>
+        <w:rPr>
+          <w:lang w:val="bg-BG"/>
+        </w:rPr>
+        <w:t>.</w:t>
       </w:r>
     </w:p>
     <w:p>
@@ -180,7 +177,25 @@
         <w:rPr>
           <w:lang w:val="bg-BG"/>
         </w:rPr>
-        <w:t xml:space="preserve"> върху използвания носител</w:t>
+        <w:t xml:space="preserve"> върху използвани</w:t>
+      </w:r>
+      <w:r>
+        <w:rPr>
+          <w:lang w:val="bg-BG"/>
+        </w:rPr>
+        <w:t>те</w:t>
+      </w:r>
+      <w:r>
+        <w:rPr>
+          <w:lang w:val="bg-BG"/>
+        </w:rPr>
+        <w:t xml:space="preserve"> носител</w:t>
+      </w:r>
+      <w:r>
+        <w:rPr>
+          <w:lang w:val="bg-BG"/>
+        </w:rPr>
+        <w:t>и</w:t>
       </w:r>
       <w:r>
         <w:rPr>
@@ -385,7 +400,7 @@
         <w:rPr>
           <w:lang w:val="bg-BG"/>
         </w:rPr>
-        <w:t xml:space="preserve"> подготвена за целта </w:t>
+        <w:t xml:space="preserve"> </w:t>
       </w:r>
       <w:r>
         <w:rPr>
@@ -551,7 +566,16 @@
         <w:ind w:left="426" w:hanging="426"/>
       </w:pPr>
       <w:r>
-        <w:t xml:space="preserve">Работа с Файловия мениджър </w:t>
+        <w:t xml:space="preserve">Работа с </w:t>
+      </w:r>
+      <w:r>
+        <w:rPr>
+          <w:lang w:val="bg-BG"/>
+        </w:rPr>
+        <w:t>ф</w:t>
+      </w:r>
+      <w:r>
+        <w:t xml:space="preserve">айловия мениджър </w:t>
       </w:r>
     </w:p>
     <w:p>
@@ -681,7 +705,13 @@
         <w:rPr>
           <w:lang w:val="bg-BG"/>
         </w:rPr>
-        <w:t>. Кои от ус</w:t>
+        <w:t>?</w:t>
+      </w:r>
+      <w:r>
+        <w:rPr>
+          <w:lang w:val="bg-BG"/>
+        </w:rPr>
+        <w:t xml:space="preserve"> Кои от ус</w:t>
       </w:r>
       <w:r>
         <w:rPr>
@@ -786,20 +816,6 @@
         </w:rPr>
         <w:t xml:space="preserve"> то?</w:t>
       </w:r>
-    </w:p>
-    <w:p>
-      <w:pPr>
-        <w:rPr>
-          <w:lang w:val="bg-BG"/>
-        </w:rPr>
-      </w:pPr>
-    </w:p>
-    <w:p>
-      <w:pPr>
-        <w:rPr>
-          <w:lang w:val="bg-BG"/>
-        </w:rPr>
-      </w:pPr>
     </w:p>
     <w:p>
       <w:pPr>
@@ -828,7 +844,7 @@
 </file>
 
 <file path=word/endnotes.xml><?xml version="1.0" encoding="utf-8"?>
-<w:endnotes xmlns:wpc="http://schemas.microsoft.com/office/word/2010/wordprocessingCanvas" xmlns:cx="http://schemas.microsoft.com/office/drawing/2014/chartex" xmlns:cx1="http://schemas.microsoft.com/office/drawing/2015/9/8/chartex" xmlns:mc="http://schemas.openxmlformats.org/markup-compatibility/2006" xmlns:o="urn:schemas-microsoft-com:office:office" xmlns:r="http://schemas.openxmlformats.org/officeDocument/2006/relationships" xmlns:m="http://schemas.openxmlformats.org/officeDocument/2006/math" xmlns:v="urn:schemas-microsoft-com:vml" xmlns:wp14="http://schemas.microsoft.com/office/word/2010/wordprocessingDrawing" xmlns:wp="http://schemas.openxmlformats.org/drawingml/2006/wordprocessingDrawing" xmlns:w10="urn:schemas-microsoft-com:office:word" xmlns:w="http://schemas.openxmlformats.org/wordprocessingml/2006/main" xmlns:w14="http://schemas.microsoft.com/office/word/2010/wordml" xmlns:w15="http://schemas.microsoft.com/office/word/2012/wordml" xmlns:w16se="http://schemas.microsoft.com/office/word/2015/wordml/symex" xmlns:wpg="http://schemas.microsoft.com/office/word/2010/wordprocessingGroup" xmlns:wpi="http://schemas.microsoft.com/office/word/2010/wordprocessingInk" xmlns:wne="http://schemas.microsoft.com/office/word/2006/wordml" xmlns:wps="http://schemas.microsoft.com/office/word/2010/wordprocessingShape" mc:Ignorable="w14 w15 w16se wp14">
+<w:endnotes xmlns:wpc="http://schemas.microsoft.com/office/word/2010/wordprocessingCanvas" xmlns:cx="http://schemas.microsoft.com/office/drawing/2014/chartex" xmlns:cx1="http://schemas.microsoft.com/office/drawing/2015/9/8/chartex" xmlns:cx2="http://schemas.microsoft.com/office/drawing/2015/10/21/chartex" xmlns:cx3="http://schemas.microsoft.com/office/drawing/2016/5/9/chartex" xmlns:cx4="http://schemas.microsoft.com/office/drawing/2016/5/10/chartex" xmlns:cx5="http://schemas.microsoft.com/office/drawing/2016/5/11/chartex" xmlns:cx6="http://schemas.microsoft.com/office/drawing/2016/5/12/chartex" xmlns:cx7="http://schemas.microsoft.com/office/drawing/2016/5/13/chartex" xmlns:cx8="http://schemas.microsoft.com/office/drawing/2016/5/14/chartex" xmlns:mc="http://schemas.openxmlformats.org/markup-compatibility/2006" xmlns:aink="http://schemas.microsoft.com/office/drawing/2016/ink" xmlns:am3d="http://schemas.microsoft.com/office/drawing/2017/model3d" xmlns:o="urn:schemas-microsoft-com:office:office" xmlns:oel="http://schemas.microsoft.com/office/2019/extlst" xmlns:r="http://schemas.openxmlformats.org/officeDocument/2006/relationships" xmlns:m="http://schemas.openxmlformats.org/officeDocument/2006/math" xmlns:v="urn:schemas-microsoft-com:vml" xmlns:wp14="http://schemas.microsoft.com/office/word/2010/wordprocessingDrawing" xmlns:wp="http://schemas.openxmlformats.org/drawingml/2006/wordprocessingDrawing" xmlns:w10="urn:schemas-microsoft-com:office:word" xmlns:w="http://schemas.openxmlformats.org/wordprocessingml/2006/main" xmlns:w14="http://schemas.microsoft.com/office/word/2010/wordml" xmlns:w15="http://schemas.microsoft.com/office/word/2012/wordml" xmlns:w16cex="http://schemas.microsoft.com/office/word/2018/wordml/cex" xmlns:w16cid="http://schemas.microsoft.com/office/word/2016/wordml/cid" xmlns:w16="http://schemas.microsoft.com/office/word/2018/wordml" xmlns:w16sdtdh="http://schemas.microsoft.com/office/word/2020/wordml/sdtdatahash" xmlns:w16se="http://schemas.microsoft.com/office/word/2015/wordml/symex" xmlns:wpg="http://schemas.microsoft.com/office/word/2010/wordprocessingGroup" xmlns:wpi="http://schemas.microsoft.com/office/word/2010/wordprocessingInk" xmlns:wne="http://schemas.microsoft.com/office/word/2006/wordml" xmlns:wps="http://schemas.microsoft.com/office/word/2010/wordprocessingShape" mc:Ignorable="w14 w15 w16se w16cid w16 w16cex w16sdtdh wp14">
   <w:endnote w:type="separator" w:id="-1">
     <w:p>
       <w:pPr>
@@ -853,7 +869,7 @@
 </file>
 
 <file path=word/footer1.xml><?xml version="1.0" encoding="utf-8"?>
-<w:ftr xmlns:wpc="http://schemas.microsoft.com/office/word/2010/wordprocessingCanvas" xmlns:cx="http://schemas.microsoft.com/office/drawing/2014/chartex" xmlns:cx1="http://schemas.microsoft.com/office/drawing/2015/9/8/chartex" xmlns:mc="http://schemas.openxmlformats.org/markup-compatibility/2006" xmlns:o="urn:schemas-microsoft-com:office:office" xmlns:r="http://schemas.openxmlformats.org/officeDocument/2006/relationships" xmlns:m="http://schemas.openxmlformats.org/officeDocument/2006/math" xmlns:v="urn:schemas-microsoft-com:vml" xmlns:wp14="http://schemas.microsoft.com/office/word/2010/wordprocessingDrawing" xmlns:wp="http://schemas.openxmlformats.org/drawingml/2006/wordprocessingDrawing" xmlns:w10="urn:schemas-microsoft-com:office:word" xmlns:w="http://schemas.openxmlformats.org/wordprocessingml/2006/main" xmlns:w14="http://schemas.microsoft.com/office/word/2010/wordml" xmlns:w15="http://schemas.microsoft.com/office/word/2012/wordml" xmlns:w16se="http://schemas.microsoft.com/office/word/2015/wordml/symex" xmlns:wpg="http://schemas.microsoft.com/office/word/2010/wordprocessingGroup" xmlns:wpi="http://schemas.microsoft.com/office/word/2010/wordprocessingInk" xmlns:wne="http://schemas.microsoft.com/office/word/2006/wordml" xmlns:wps="http://schemas.microsoft.com/office/word/2010/wordprocessingShape" mc:Ignorable="w14 w15 w16se wp14">
+<w:ftr xmlns:wpc="http://schemas.microsoft.com/office/word/2010/wordprocessingCanvas" xmlns:cx="http://schemas.microsoft.com/office/drawing/2014/chartex" xmlns:cx1="http://schemas.microsoft.com/office/drawing/2015/9/8/chartex" xmlns:cx2="http://schemas.microsoft.com/office/drawing/2015/10/21/chartex" xmlns:cx3="http://schemas.microsoft.com/office/drawing/2016/5/9/chartex" xmlns:cx4="http://schemas.microsoft.com/office/drawing/2016/5/10/chartex" xmlns:cx5="http://schemas.microsoft.com/office/drawing/2016/5/11/chartex" xmlns:cx6="http://schemas.microsoft.com/office/drawing/2016/5/12/chartex" xmlns:cx7="http://schemas.microsoft.com/office/drawing/2016/5/13/chartex" xmlns:cx8="http://schemas.microsoft.com/office/drawing/2016/5/14/chartex" xmlns:mc="http://schemas.openxmlformats.org/markup-compatibility/2006" xmlns:aink="http://schemas.microsoft.com/office/drawing/2016/ink" xmlns:am3d="http://schemas.microsoft.com/office/drawing/2017/model3d" xmlns:o="urn:schemas-microsoft-com:office:office" xmlns:oel="http://schemas.microsoft.com/office/2019/extlst" xmlns:r="http://schemas.openxmlformats.org/officeDocument/2006/relationships" xmlns:m="http://schemas.openxmlformats.org/officeDocument/2006/math" xmlns:v="urn:schemas-microsoft-com:vml" xmlns:wp14="http://schemas.microsoft.com/office/word/2010/wordprocessingDrawing" xmlns:wp="http://schemas.openxmlformats.org/drawingml/2006/wordprocessingDrawing" xmlns:w10="urn:schemas-microsoft-com:office:word" xmlns:w="http://schemas.openxmlformats.org/wordprocessingml/2006/main" xmlns:w14="http://schemas.microsoft.com/office/word/2010/wordml" xmlns:w15="http://schemas.microsoft.com/office/word/2012/wordml" xmlns:w16cex="http://schemas.microsoft.com/office/word/2018/wordml/cex" xmlns:w16cid="http://schemas.microsoft.com/office/word/2016/wordml/cid" xmlns:w16="http://schemas.microsoft.com/office/word/2018/wordml" xmlns:w16sdtdh="http://schemas.microsoft.com/office/word/2020/wordml/sdtdatahash" xmlns:w16se="http://schemas.microsoft.com/office/word/2015/wordml/symex" xmlns:wpg="http://schemas.microsoft.com/office/word/2010/wordprocessingGroup" xmlns:wpi="http://schemas.microsoft.com/office/word/2010/wordprocessingInk" xmlns:wne="http://schemas.microsoft.com/office/word/2006/wordml" xmlns:wps="http://schemas.microsoft.com/office/word/2010/wordprocessingShape" mc:Ignorable="w14 w15 w16se w16cid w16 w16cex w16sdtdh wp14">
   <w:p>
     <w:pPr>
       <w:pStyle w:val="Footer"/>
@@ -1034,7 +1050,7 @@
                               <w:szCs w:val="17"/>
                             </w:rPr>
                           </w:pPr>
-                          <w:bookmarkStart w:id="1" w:name="_Hlk24191091"/>
+                          <w:bookmarkStart w:id="0" w:name="_Hlk24191091"/>
                           <w:r>
                             <w:rPr>
                               <w:sz w:val="17"/>
@@ -1042,21 +1058,12 @@
                             </w:rPr>
                             <w:t xml:space="preserve">© </w:t>
                           </w:r>
-                          <w:proofErr w:type="spellStart"/>
                           <w:r>
                             <w:rPr>
                               <w:sz w:val="17"/>
                               <w:szCs w:val="17"/>
                             </w:rPr>
-                            <w:t>SoftUni</w:t>
-                          </w:r>
-                          <w:proofErr w:type="spellEnd"/>
-                          <w:r>
-                            <w:rPr>
-                              <w:sz w:val="17"/>
-                              <w:szCs w:val="17"/>
-                            </w:rPr>
-                            <w:t xml:space="preserve"> – </w:t>
+                            <w:t xml:space="preserve">SoftUni – </w:t>
                           </w:r>
                           <w:hyperlink r:id="rId1" w:history="1">
                             <w:r>
@@ -1132,7 +1139,6 @@
                             </w:rPr>
                             <w:t xml:space="preserve">or use </w:t>
                           </w:r>
-                          <w:proofErr w:type="gramStart"/>
                           <w:r>
                             <w:rPr>
                               <w:sz w:val="17"/>
@@ -1154,7 +1160,6 @@
                             </w:rPr>
                             <w:t>permitted</w:t>
                           </w:r>
-                          <w:proofErr w:type="gramEnd"/>
                           <w:r>
                             <w:rPr>
                               <w:sz w:val="17"/>
@@ -1163,7 +1168,7 @@
                             <w:t>.</w:t>
                           </w:r>
                         </w:p>
-                        <w:bookmarkEnd w:id="1"/>
+                        <w:bookmarkEnd w:id="0"/>
                         <w:p>
                           <w:pPr>
                             <w:spacing w:line="240" w:lineRule="auto"/>
@@ -1392,7 +1397,7 @@
                                               <a14:useLocalDpi xmlns:a14="http://schemas.microsoft.com/office/drawing/2010/main" val="0"/>
                                             </a:ext>
                                             <a:ext uri="{837473B0-CC2E-450A-ABE3-18F120FF3D39}">
-                                              <a1611:picAttrSrcUrl xmlns="" xmlns:cx2="http://schemas.microsoft.com/office/drawing/2015/10/21/chartex" xmlns:cx3="http://schemas.microsoft.com/office/drawing/2016/5/9/chartex" xmlns:cx4="http://schemas.microsoft.com/office/drawing/2016/5/10/chartex" xmlns:cx5="http://schemas.microsoft.com/office/drawing/2016/5/11/chartex" xmlns:cx6="http://schemas.microsoft.com/office/drawing/2016/5/12/chartex" xmlns:cx7="http://schemas.microsoft.com/office/drawing/2016/5/13/chartex" xmlns:cx8="http://schemas.microsoft.com/office/drawing/2016/5/14/chartex" xmlns:aink="http://schemas.microsoft.com/office/drawing/2016/ink" xmlns:am3d="http://schemas.microsoft.com/office/drawing/2017/model3d" xmlns:o="urn:schemas-microsoft-com:office:office" xmlns:v="urn:schemas-microsoft-com:vml" xmlns:w10="urn:schemas-microsoft-com:office:word" xmlns:w="http://schemas.openxmlformats.org/wordprocessingml/2006/main" xmlns:w16cex="http://schemas.microsoft.com/office/word/2018/wordml/cex" xmlns:w16cid="http://schemas.microsoft.com/office/word/2016/wordml/cid" xmlns:w16="http://schemas.microsoft.com/office/word/2018/wordml" xmlns:w16sdtdh="http://schemas.microsoft.com/office/word/2020/wordml/sdtdatahash" xmlns:a1611="http://schemas.microsoft.com/office/drawing/2016/11/main" r:id="rId9"/>
+                                              <a1611:picAttrSrcUrl xmlns:a1611="http://schemas.microsoft.com/office/drawing/2016/11/main" r:id="rId9"/>
                                             </a:ext>
                                           </a:extLst>
                                         </a:blip>
@@ -1912,7 +1917,7 @@
                                   </pic:cNvPicPr>
                                 </pic:nvPicPr>
                                 <pic:blipFill>
-                                  <a:blip r:embed="rId2">
+                                  <a:blip r:embed="rId21">
                                     <a:extLst>
                                       <a:ext uri="{28A0092B-C50C-407E-A947-70E740481C1C}">
                                         <a14:useLocalDpi xmlns:a14="http://schemas.microsoft.com/office/drawing/2010/main" val="0"/>
@@ -1961,7 +1966,7 @@
                           <wp:extent cx="180000" cy="180000"/>
                           <wp:effectExtent l="0" t="0" r="0" b="0"/>
                           <wp:docPr id="2" name="Picture 2">
-                            <a:hlinkClick xmlns:a="http://schemas.openxmlformats.org/drawingml/2006/main" r:id="rId3"/>
+                            <a:hlinkClick xmlns:a="http://schemas.openxmlformats.org/drawingml/2006/main" r:id="rId22"/>
                           </wp:docPr>
                           <wp:cNvGraphicFramePr>
                             <a:graphicFrameLocks xmlns:a="http://schemas.openxmlformats.org/drawingml/2006/main" noChangeAspect="1"/>
@@ -1971,14 +1976,14 @@
                               <pic:pic xmlns:pic="http://schemas.openxmlformats.org/drawingml/2006/picture">
                                 <pic:nvPicPr>
                                   <pic:cNvPr id="2" name="Picture 2">
-                                    <a:hlinkClick r:id="rId3"/>
+                                    <a:hlinkClick r:id="rId22"/>
                                   </pic:cNvPr>
                                   <pic:cNvPicPr>
                                     <a:picLocks noChangeAspect="1" noChangeArrowheads="1"/>
                                   </pic:cNvPicPr>
                                 </pic:nvPicPr>
                                 <pic:blipFill>
-                                  <a:blip r:embed="rId4">
+                                  <a:blip r:embed="rId23">
                                     <a:extLst>
                                       <a:ext uri="{28A0092B-C50C-407E-A947-70E740481C1C}">
                                         <a14:useLocalDpi xmlns:a14="http://schemas.microsoft.com/office/drawing/2010/main" val="0"/>
@@ -2027,7 +2032,7 @@
                           <wp:extent cx="180000" cy="180000"/>
                           <wp:effectExtent l="0" t="0" r="0" b="0"/>
                           <wp:docPr id="5" name="Picture 5" title="Software University @ Facebook">
-                            <a:hlinkClick xmlns:a="http://schemas.openxmlformats.org/drawingml/2006/main" r:id="rId5"/>
+                            <a:hlinkClick xmlns:a="http://schemas.openxmlformats.org/drawingml/2006/main" r:id="rId24"/>
                           </wp:docPr>
                           <wp:cNvGraphicFramePr>
                             <a:graphicFrameLocks xmlns:a="http://schemas.openxmlformats.org/drawingml/2006/main" noChangeAspect="1"/>
@@ -2037,12 +2042,12 @@
                               <pic:pic xmlns:pic="http://schemas.openxmlformats.org/drawingml/2006/picture">
                                 <pic:nvPicPr>
                                   <pic:cNvPr id="5" name="Picture 5" title="Software University @ Facebook">
-                                    <a:hlinkClick r:id="rId5"/>
+                                    <a:hlinkClick r:id="rId24"/>
                                   </pic:cNvPr>
                                   <pic:cNvPicPr/>
                                 </pic:nvPicPr>
                                 <pic:blipFill>
-                                  <a:blip r:embed="rId6"/>
+                                  <a:blip r:embed="rId25"/>
                                   <a:stretch>
                                     <a:fillRect/>
                                   </a:stretch>
@@ -2080,7 +2085,7 @@
                           <wp:extent cx="180000" cy="180000"/>
                           <wp:effectExtent l="0" t="0" r="0" b="0"/>
                           <wp:docPr id="20" name="Picture 20">
-                            <a:hlinkClick xmlns:a="http://schemas.openxmlformats.org/drawingml/2006/main" r:id="rId7"/>
+                            <a:hlinkClick xmlns:a="http://schemas.openxmlformats.org/drawingml/2006/main" r:id="rId26"/>
                           </wp:docPr>
                           <wp:cNvGraphicFramePr>
                             <a:graphicFrameLocks xmlns:a="http://schemas.openxmlformats.org/drawingml/2006/main" noChangeAspect="1"/>
@@ -2090,20 +2095,20 @@
                               <pic:pic xmlns:pic="http://schemas.openxmlformats.org/drawingml/2006/picture">
                                 <pic:nvPicPr>
                                   <pic:cNvPr id="20" name="Picture 20">
-                                    <a:hlinkClick r:id="rId7"/>
+                                    <a:hlinkClick r:id="rId26"/>
                                   </pic:cNvPr>
                                   <pic:cNvPicPr>
                                     <a:picLocks noChangeAspect="1" noChangeArrowheads="1"/>
                                   </pic:cNvPicPr>
                                 </pic:nvPicPr>
                                 <pic:blipFill>
-                                  <a:blip r:embed="rId8">
+                                  <a:blip r:embed="rId27">
                                     <a:extLst>
                                       <a:ext uri="{28A0092B-C50C-407E-A947-70E740481C1C}">
                                         <a14:useLocalDpi xmlns:a14="http://schemas.microsoft.com/office/drawing/2010/main" val="0"/>
                                       </a:ext>
                                       <a:ext uri="{837473B0-CC2E-450A-ABE3-18F120FF3D39}">
-                                        <a1611:picAttrSrcUrl xmlns="" xmlns:cx2="http://schemas.microsoft.com/office/drawing/2015/10/21/chartex" xmlns:cx3="http://schemas.microsoft.com/office/drawing/2016/5/9/chartex" xmlns:cx4="http://schemas.microsoft.com/office/drawing/2016/5/10/chartex" xmlns:cx5="http://schemas.microsoft.com/office/drawing/2016/5/11/chartex" xmlns:cx6="http://schemas.microsoft.com/office/drawing/2016/5/12/chartex" xmlns:cx7="http://schemas.microsoft.com/office/drawing/2016/5/13/chartex" xmlns:cx8="http://schemas.microsoft.com/office/drawing/2016/5/14/chartex" xmlns:aink="http://schemas.microsoft.com/office/drawing/2016/ink" xmlns:am3d="http://schemas.microsoft.com/office/drawing/2017/model3d" xmlns:o="urn:schemas-microsoft-com:office:office" xmlns:v="urn:schemas-microsoft-com:vml" xmlns:w10="urn:schemas-microsoft-com:office:word" xmlns:w="http://schemas.openxmlformats.org/wordprocessingml/2006/main" xmlns:w16cex="http://schemas.microsoft.com/office/word/2018/wordml/cex" xmlns:w16cid="http://schemas.microsoft.com/office/word/2016/wordml/cid" xmlns:w16="http://schemas.microsoft.com/office/word/2018/wordml" xmlns:w16sdtdh="http://schemas.microsoft.com/office/word/2020/wordml/sdtdatahash" xmlns:a1611="http://schemas.microsoft.com/office/drawing/2016/11/main" r:id="rId9"/>
+                                        <a1611:picAttrSrcUrl xmlns="" xmlns:cx2="http://schemas.microsoft.com/office/drawing/2015/10/21/chartex" xmlns:cx3="http://schemas.microsoft.com/office/drawing/2016/5/9/chartex" xmlns:cx4="http://schemas.microsoft.com/office/drawing/2016/5/10/chartex" xmlns:cx5="http://schemas.microsoft.com/office/drawing/2016/5/11/chartex" xmlns:cx6="http://schemas.microsoft.com/office/drawing/2016/5/12/chartex" xmlns:cx7="http://schemas.microsoft.com/office/drawing/2016/5/13/chartex" xmlns:cx8="http://schemas.microsoft.com/office/drawing/2016/5/14/chartex" xmlns:aink="http://schemas.microsoft.com/office/drawing/2016/ink" xmlns:am3d="http://schemas.microsoft.com/office/drawing/2017/model3d" xmlns:o="urn:schemas-microsoft-com:office:office" xmlns:v="urn:schemas-microsoft-com:vml" xmlns:w10="urn:schemas-microsoft-com:office:word" xmlns:w="http://schemas.openxmlformats.org/wordprocessingml/2006/main" xmlns:w16cex="http://schemas.microsoft.com/office/word/2018/wordml/cex" xmlns:w16cid="http://schemas.microsoft.com/office/word/2016/wordml/cid" xmlns:w16="http://schemas.microsoft.com/office/word/2018/wordml" xmlns:w16sdtdh="http://schemas.microsoft.com/office/word/2020/wordml/sdtdatahash" xmlns:a1611="http://schemas.microsoft.com/office/drawing/2016/11/main" r:id="rId28"/>
                                       </a:ext>
                                     </a:extLst>
                                   </a:blip>
@@ -2149,7 +2154,7 @@
                           <wp:extent cx="180000" cy="180000"/>
                           <wp:effectExtent l="0" t="0" r="0" b="0"/>
                           <wp:docPr id="7" name="Picture 7" title="Software University @ Twitter">
-                            <a:hlinkClick xmlns:a="http://schemas.openxmlformats.org/drawingml/2006/main" r:id="rId10"/>
+                            <a:hlinkClick xmlns:a="http://schemas.openxmlformats.org/drawingml/2006/main" r:id="rId29"/>
                           </wp:docPr>
                           <wp:cNvGraphicFramePr>
                             <a:graphicFrameLocks xmlns:a="http://schemas.openxmlformats.org/drawingml/2006/main" noChangeAspect="1"/>
@@ -2159,12 +2164,12 @@
                               <pic:pic xmlns:pic="http://schemas.openxmlformats.org/drawingml/2006/picture">
                                 <pic:nvPicPr>
                                   <pic:cNvPr id="7" name="Picture 7" title="Software University @ Twitter">
-                                    <a:hlinkClick r:id="rId10"/>
+                                    <a:hlinkClick r:id="rId29"/>
                                   </pic:cNvPr>
                                   <pic:cNvPicPr/>
                                 </pic:nvPicPr>
                                 <pic:blipFill>
-                                  <a:blip r:embed="rId11"/>
+                                  <a:blip r:embed="rId30"/>
                                   <a:stretch>
                                     <a:fillRect/>
                                   </a:stretch>
@@ -2202,7 +2207,7 @@
                           <wp:extent cx="180000" cy="180000"/>
                           <wp:effectExtent l="0" t="0" r="0" b="0"/>
                           <wp:docPr id="17" name="Picture 17" title="Software University @ YouTube">
-                            <a:hlinkClick xmlns:a="http://schemas.openxmlformats.org/drawingml/2006/main" r:id="rId12"/>
+                            <a:hlinkClick xmlns:a="http://schemas.openxmlformats.org/drawingml/2006/main" r:id="rId31"/>
                           </wp:docPr>
                           <wp:cNvGraphicFramePr>
                             <a:graphicFrameLocks xmlns:a="http://schemas.openxmlformats.org/drawingml/2006/main" noChangeAspect="1"/>
@@ -2212,12 +2217,12 @@
                               <pic:pic xmlns:pic="http://schemas.openxmlformats.org/drawingml/2006/picture">
                                 <pic:nvPicPr>
                                   <pic:cNvPr id="17" name="Picture 17" title="Software University @ YouTube">
-                                    <a:hlinkClick r:id="rId12"/>
+                                    <a:hlinkClick r:id="rId31"/>
                                   </pic:cNvPr>
                                   <pic:cNvPicPr/>
                                 </pic:nvPicPr>
                                 <pic:blipFill>
-                                  <a:blip r:embed="rId13"/>
+                                  <a:blip r:embed="rId32"/>
                                   <a:stretch>
                                     <a:fillRect/>
                                   </a:stretch>
@@ -2255,7 +2260,7 @@
                           <wp:extent cx="180000" cy="180000"/>
                           <wp:effectExtent l="0" t="0" r="0" b="0"/>
                           <wp:docPr id="21" name="Picture 21">
-                            <a:hlinkClick xmlns:a="http://schemas.openxmlformats.org/drawingml/2006/main" r:id="rId14"/>
+                            <a:hlinkClick xmlns:a="http://schemas.openxmlformats.org/drawingml/2006/main" r:id="rId33"/>
                           </wp:docPr>
                           <wp:cNvGraphicFramePr>
                             <a:graphicFrameLocks xmlns:a="http://schemas.openxmlformats.org/drawingml/2006/main" noChangeAspect="1"/>
@@ -2265,14 +2270,14 @@
                               <pic:pic xmlns:pic="http://schemas.openxmlformats.org/drawingml/2006/picture">
                                 <pic:nvPicPr>
                                   <pic:cNvPr id="21" name="Picture 21">
-                                    <a:hlinkClick r:id="rId14"/>
+                                    <a:hlinkClick r:id="rId33"/>
                                   </pic:cNvPr>
                                   <pic:cNvPicPr>
                                     <a:picLocks noChangeAspect="1" noChangeArrowheads="1"/>
                                   </pic:cNvPicPr>
                                 </pic:nvPicPr>
                                 <pic:blipFill rotWithShape="1">
-                                  <a:blip r:embed="rId15">
+                                  <a:blip r:embed="rId34">
                                     <a:extLst>
                                       <a:ext uri="{28A0092B-C50C-407E-A947-70E740481C1C}">
                                         <a14:useLocalDpi xmlns:a14="http://schemas.microsoft.com/office/drawing/2010/main" val="0"/>
@@ -2324,7 +2329,7 @@
                           <wp:extent cx="180000" cy="180000"/>
                           <wp:effectExtent l="0" t="0" r="0" b="0"/>
                           <wp:docPr id="22" name="Picture 22">
-                            <a:hlinkClick xmlns:a="http://schemas.openxmlformats.org/drawingml/2006/main" r:id="rId16"/>
+                            <a:hlinkClick xmlns:a="http://schemas.openxmlformats.org/drawingml/2006/main" r:id="rId35"/>
                           </wp:docPr>
                           <wp:cNvGraphicFramePr>
                             <a:graphicFrameLocks xmlns:a="http://schemas.openxmlformats.org/drawingml/2006/main" noChangeAspect="1"/>
@@ -2334,14 +2339,14 @@
                               <pic:pic xmlns:pic="http://schemas.openxmlformats.org/drawingml/2006/picture">
                                 <pic:nvPicPr>
                                   <pic:cNvPr id="22" name="Picture 22">
-                                    <a:hlinkClick r:id="rId16"/>
+                                    <a:hlinkClick r:id="rId35"/>
                                   </pic:cNvPr>
                                   <pic:cNvPicPr>
                                     <a:picLocks noChangeAspect="1" noChangeArrowheads="1"/>
                                   </pic:cNvPicPr>
                                 </pic:nvPicPr>
                                 <pic:blipFill>
-                                  <a:blip r:embed="rId17">
+                                  <a:blip r:embed="rId36">
                                     <a:extLst>
                                       <a:ext uri="{28A0092B-C50C-407E-A947-70E740481C1C}">
                                         <a14:useLocalDpi xmlns:a14="http://schemas.microsoft.com/office/drawing/2010/main" val="0"/>
@@ -2390,7 +2395,7 @@
                           <wp:extent cx="180000" cy="180000"/>
                           <wp:effectExtent l="0" t="0" r="0" b="0"/>
                           <wp:docPr id="23" name="Picture 23" title="Software University: Email Us">
-                            <a:hlinkClick xmlns:a="http://schemas.openxmlformats.org/drawingml/2006/main" r:id="rId18"/>
+                            <a:hlinkClick xmlns:a="http://schemas.openxmlformats.org/drawingml/2006/main" r:id="rId37"/>
                           </wp:docPr>
                           <wp:cNvGraphicFramePr>
                             <a:graphicFrameLocks xmlns:a="http://schemas.openxmlformats.org/drawingml/2006/main" noChangeAspect="1"/>
@@ -2400,12 +2405,12 @@
                               <pic:pic xmlns:pic="http://schemas.openxmlformats.org/drawingml/2006/picture">
                                 <pic:nvPicPr>
                                   <pic:cNvPr id="23" name="Picture 23" title="Software University: Email Us">
-                                    <a:hlinkClick r:id="rId18"/>
+                                    <a:hlinkClick r:id="rId37"/>
                                   </pic:cNvPr>
                                   <pic:cNvPicPr/>
                                 </pic:nvPicPr>
                                 <pic:blipFill>
-                                  <a:blip r:embed="rId19"/>
+                                  <a:blip r:embed="rId38"/>
                                   <a:stretch>
                                     <a:fillRect/>
                                   </a:stretch>
@@ -2467,7 +2472,7 @@
                   </pic:cNvPicPr>
                 </pic:nvPicPr>
                 <pic:blipFill>
-                  <a:blip r:embed="rId21">
+                  <a:blip r:embed="rId39">
                     <a:extLst>
                       <a:ext uri="{28A0092B-C50C-407E-A947-70E740481C1C}">
                         <a14:useLocalDpi xmlns:a14="http://schemas.microsoft.com/office/drawing/2010/main" val="0"/>
@@ -2571,7 +2576,7 @@
             </wp:anchor>
           </w:drawing>
         </mc:Choice>
-        <mc:Fallback xmlns:cx2="http://schemas.microsoft.com/office/drawing/2015/10/21/chartex" xmlns:cx3="http://schemas.microsoft.com/office/drawing/2016/5/9/chartex" xmlns:cx4="http://schemas.microsoft.com/office/drawing/2016/5/10/chartex" xmlns:cx5="http://schemas.microsoft.com/office/drawing/2016/5/11/chartex" xmlns:cx6="http://schemas.microsoft.com/office/drawing/2016/5/12/chartex" xmlns:cx7="http://schemas.microsoft.com/office/drawing/2016/5/13/chartex" xmlns:cx8="http://schemas.microsoft.com/office/drawing/2016/5/14/chartex" xmlns:aink="http://schemas.microsoft.com/office/drawing/2016/ink" xmlns:am3d="http://schemas.microsoft.com/office/drawing/2017/model3d" xmlns:w16cex="http://schemas.microsoft.com/office/word/2018/wordml/cex" xmlns:w16cid="http://schemas.microsoft.com/office/word/2016/wordml/cid" xmlns:w16="http://schemas.microsoft.com/office/word/2018/wordml" xmlns:w16sdtdh="http://schemas.microsoft.com/office/word/2020/wordml/sdtdatahash">
+        <mc:Fallback>
           <w:pict>
             <v:line w14:anchorId="60BE7D18" id="Straight Connector 19" o:spid="_x0000_s1026" style="position:absolute;flip:y;z-index:251622400;visibility:visible;mso-wrap-style:square;mso-width-percent:0;mso-height-percent:0;mso-wrap-distance-left:9pt;mso-wrap-distance-top:0;mso-wrap-distance-right:9pt;mso-wrap-distance-bottom:0;mso-position-horizontal:absolute;mso-position-horizontal-relative:text;mso-position-vertical:absolute;mso-position-vertical-relative:text;mso-width-percent:0;mso-height-percent:0;mso-width-relative:page;mso-height-relative:page" from="-.1pt,5.2pt" to="520.7pt,5.2pt" o:gfxdata="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" strokecolor="#974706 [1609]" strokeweight="1pt">
               <v:stroke endcap="round"/>
@@ -2863,7 +2868,7 @@
 </file>
 
 <file path=word/footnotes.xml><?xml version="1.0" encoding="utf-8"?>
-<w:footnotes xmlns:wpc="http://schemas.microsoft.com/office/word/2010/wordprocessingCanvas" xmlns:cx="http://schemas.microsoft.com/office/drawing/2014/chartex" xmlns:cx1="http://schemas.microsoft.com/office/drawing/2015/9/8/chartex" xmlns:mc="http://schemas.openxmlformats.org/markup-compatibility/2006" xmlns:o="urn:schemas-microsoft-com:office:office" xmlns:r="http://schemas.openxmlformats.org/officeDocument/2006/relationships" xmlns:m="http://schemas.openxmlformats.org/officeDocument/2006/math" xmlns:v="urn:schemas-microsoft-com:vml" xmlns:wp14="http://schemas.microsoft.com/office/word/2010/wordprocessingDrawing" xmlns:wp="http://schemas.openxmlformats.org/drawingml/2006/wordprocessingDrawing" xmlns:w10="urn:schemas-microsoft-com:office:word" xmlns:w="http://schemas.openxmlformats.org/wordprocessingml/2006/main" xmlns:w14="http://schemas.microsoft.com/office/word/2010/wordml" xmlns:w15="http://schemas.microsoft.com/office/word/2012/wordml" xmlns:w16se="http://schemas.microsoft.com/office/word/2015/wordml/symex" xmlns:wpg="http://schemas.microsoft.com/office/word/2010/wordprocessingGroup" xmlns:wpi="http://schemas.microsoft.com/office/word/2010/wordprocessingInk" xmlns:wne="http://schemas.microsoft.com/office/word/2006/wordml" xmlns:wps="http://schemas.microsoft.com/office/word/2010/wordprocessingShape" mc:Ignorable="w14 w15 w16se wp14">
+<w:footnotes xmlns:wpc="http://schemas.microsoft.com/office/word/2010/wordprocessingCanvas" xmlns:cx="http://schemas.microsoft.com/office/drawing/2014/chartex" xmlns:cx1="http://schemas.microsoft.com/office/drawing/2015/9/8/chartex" xmlns:cx2="http://schemas.microsoft.com/office/drawing/2015/10/21/chartex" xmlns:cx3="http://schemas.microsoft.com/office/drawing/2016/5/9/chartex" xmlns:cx4="http://schemas.microsoft.com/office/drawing/2016/5/10/chartex" xmlns:cx5="http://schemas.microsoft.com/office/drawing/2016/5/11/chartex" xmlns:cx6="http://schemas.microsoft.com/office/drawing/2016/5/12/chartex" xmlns:cx7="http://schemas.microsoft.com/office/drawing/2016/5/13/chartex" xmlns:cx8="http://schemas.microsoft.com/office/drawing/2016/5/14/chartex" xmlns:mc="http://schemas.openxmlformats.org/markup-compatibility/2006" xmlns:aink="http://schemas.microsoft.com/office/drawing/2016/ink" xmlns:am3d="http://schemas.microsoft.com/office/drawing/2017/model3d" xmlns:o="urn:schemas-microsoft-com:office:office" xmlns:oel="http://schemas.microsoft.com/office/2019/extlst" xmlns:r="http://schemas.openxmlformats.org/officeDocument/2006/relationships" xmlns:m="http://schemas.openxmlformats.org/officeDocument/2006/math" xmlns:v="urn:schemas-microsoft-com:vml" xmlns:wp14="http://schemas.microsoft.com/office/word/2010/wordprocessingDrawing" xmlns:wp="http://schemas.openxmlformats.org/drawingml/2006/wordprocessingDrawing" xmlns:w10="urn:schemas-microsoft-com:office:word" xmlns:w="http://schemas.openxmlformats.org/wordprocessingml/2006/main" xmlns:w14="http://schemas.microsoft.com/office/word/2010/wordml" xmlns:w15="http://schemas.microsoft.com/office/word/2012/wordml" xmlns:w16cex="http://schemas.microsoft.com/office/word/2018/wordml/cex" xmlns:w16cid="http://schemas.microsoft.com/office/word/2016/wordml/cid" xmlns:w16="http://schemas.microsoft.com/office/word/2018/wordml" xmlns:w16sdtdh="http://schemas.microsoft.com/office/word/2020/wordml/sdtdatahash" xmlns:w16se="http://schemas.microsoft.com/office/word/2015/wordml/symex" xmlns:wpg="http://schemas.microsoft.com/office/word/2010/wordprocessingGroup" xmlns:wpi="http://schemas.microsoft.com/office/word/2010/wordprocessingInk" xmlns:wne="http://schemas.microsoft.com/office/word/2006/wordml" xmlns:wps="http://schemas.microsoft.com/office/word/2010/wordprocessingShape" mc:Ignorable="w14 w15 w16se w16cid w16 w16cex w16sdtdh wp14">
   <w:footnote w:type="separator" w:id="-1">
     <w:p>
       <w:pPr>
@@ -2888,7 +2893,7 @@
 </file>
 
 <file path=word/header1.xml><?xml version="1.0" encoding="utf-8"?>
-<w:hdr xmlns:wpc="http://schemas.microsoft.com/office/word/2010/wordprocessingCanvas" xmlns:cx="http://schemas.microsoft.com/office/drawing/2014/chartex" xmlns:cx1="http://schemas.microsoft.com/office/drawing/2015/9/8/chartex" xmlns:mc="http://schemas.openxmlformats.org/markup-compatibility/2006" xmlns:o="urn:schemas-microsoft-com:office:office" xmlns:r="http://schemas.openxmlformats.org/officeDocument/2006/relationships" xmlns:m="http://schemas.openxmlformats.org/officeDocument/2006/math" xmlns:v="urn:schemas-microsoft-com:vml" xmlns:wp14="http://schemas.microsoft.com/office/word/2010/wordprocessingDrawing" xmlns:wp="http://schemas.openxmlformats.org/drawingml/2006/wordprocessingDrawing" xmlns:w10="urn:schemas-microsoft-com:office:word" xmlns:w="http://schemas.openxmlformats.org/wordprocessingml/2006/main" xmlns:w14="http://schemas.microsoft.com/office/word/2010/wordml" xmlns:w15="http://schemas.microsoft.com/office/word/2012/wordml" xmlns:w16se="http://schemas.microsoft.com/office/word/2015/wordml/symex" xmlns:wpg="http://schemas.microsoft.com/office/word/2010/wordprocessingGroup" xmlns:wpi="http://schemas.microsoft.com/office/word/2010/wordprocessingInk" xmlns:wne="http://schemas.microsoft.com/office/word/2006/wordml" xmlns:wps="http://schemas.microsoft.com/office/word/2010/wordprocessingShape" mc:Ignorable="w14 w15 w16se wp14">
+<w:hdr xmlns:wpc="http://schemas.microsoft.com/office/word/2010/wordprocessingCanvas" xmlns:cx="http://schemas.microsoft.com/office/drawing/2014/chartex" xmlns:cx1="http://schemas.microsoft.com/office/drawing/2015/9/8/chartex" xmlns:cx2="http://schemas.microsoft.com/office/drawing/2015/10/21/chartex" xmlns:cx3="http://schemas.microsoft.com/office/drawing/2016/5/9/chartex" xmlns:cx4="http://schemas.microsoft.com/office/drawing/2016/5/10/chartex" xmlns:cx5="http://schemas.microsoft.com/office/drawing/2016/5/11/chartex" xmlns:cx6="http://schemas.microsoft.com/office/drawing/2016/5/12/chartex" xmlns:cx7="http://schemas.microsoft.com/office/drawing/2016/5/13/chartex" xmlns:cx8="http://schemas.microsoft.com/office/drawing/2016/5/14/chartex" xmlns:mc="http://schemas.openxmlformats.org/markup-compatibility/2006" xmlns:aink="http://schemas.microsoft.com/office/drawing/2016/ink" xmlns:am3d="http://schemas.microsoft.com/office/drawing/2017/model3d" xmlns:o="urn:schemas-microsoft-com:office:office" xmlns:oel="http://schemas.microsoft.com/office/2019/extlst" xmlns:r="http://schemas.openxmlformats.org/officeDocument/2006/relationships" xmlns:m="http://schemas.openxmlformats.org/officeDocument/2006/math" xmlns:v="urn:schemas-microsoft-com:vml" xmlns:wp14="http://schemas.microsoft.com/office/word/2010/wordprocessingDrawing" xmlns:wp="http://schemas.openxmlformats.org/drawingml/2006/wordprocessingDrawing" xmlns:w10="urn:schemas-microsoft-com:office:word" xmlns:w="http://schemas.openxmlformats.org/wordprocessingml/2006/main" xmlns:w14="http://schemas.microsoft.com/office/word/2010/wordml" xmlns:w15="http://schemas.microsoft.com/office/word/2012/wordml" xmlns:w16cex="http://schemas.microsoft.com/office/word/2018/wordml/cex" xmlns:w16cid="http://schemas.microsoft.com/office/word/2016/wordml/cid" xmlns:w16="http://schemas.microsoft.com/office/word/2018/wordml" xmlns:w16sdtdh="http://schemas.microsoft.com/office/word/2020/wordml/sdtdatahash" xmlns:w16se="http://schemas.microsoft.com/office/word/2015/wordml/symex" xmlns:wpg="http://schemas.microsoft.com/office/word/2010/wordprocessingGroup" xmlns:wpi="http://schemas.microsoft.com/office/word/2010/wordprocessingInk" xmlns:wne="http://schemas.microsoft.com/office/word/2006/wordml" xmlns:wps="http://schemas.microsoft.com/office/word/2010/wordprocessingShape" mc:Ignorable="w14 w15 w16se w16cid w16 w16cex w16sdtdh wp14">
   <w:p>
     <w:pPr>
       <w:pStyle w:val="Header"/>
@@ -2899,7 +2904,7 @@
 </file>
 
 <file path=word/numbering.xml><?xml version="1.0" encoding="utf-8"?>
-<w:numbering xmlns:wpc="http://schemas.microsoft.com/office/word/2010/wordprocessingCanvas" xmlns:cx="http://schemas.microsoft.com/office/drawing/2014/chartex" xmlns:cx1="http://schemas.microsoft.com/office/drawing/2015/9/8/chartex" xmlns:mc="http://schemas.openxmlformats.org/markup-compatibility/2006" xmlns:o="urn:schemas-microsoft-com:office:office" xmlns:r="http://schemas.openxmlformats.org/officeDocument/2006/relationships" xmlns:m="http://schemas.openxmlformats.org/officeDocument/2006/math" xmlns:v="urn:schemas-microsoft-com:vml" xmlns:wp14="http://schemas.microsoft.com/office/word/2010/wordprocessingDrawing" xmlns:wp="http://schemas.openxmlformats.org/drawingml/2006/wordprocessingDrawing" xmlns:w10="urn:schemas-microsoft-com:office:word" xmlns:w="http://schemas.openxmlformats.org/wordprocessingml/2006/main" xmlns:w14="http://schemas.microsoft.com/office/word/2010/wordml" xmlns:w15="http://schemas.microsoft.com/office/word/2012/wordml" xmlns:w16se="http://schemas.microsoft.com/office/word/2015/wordml/symex" xmlns:wpg="http://schemas.microsoft.com/office/word/2010/wordprocessingGroup" xmlns:wpi="http://schemas.microsoft.com/office/word/2010/wordprocessingInk" xmlns:wne="http://schemas.microsoft.com/office/word/2006/wordml" xmlns:wps="http://schemas.microsoft.com/office/word/2010/wordprocessingShape" mc:Ignorable="w14 w15 w16se wp14">
+<w:numbering xmlns:wpc="http://schemas.microsoft.com/office/word/2010/wordprocessingCanvas" xmlns:cx="http://schemas.microsoft.com/office/drawing/2014/chartex" xmlns:cx1="http://schemas.microsoft.com/office/drawing/2015/9/8/chartex" xmlns:cx2="http://schemas.microsoft.com/office/drawing/2015/10/21/chartex" xmlns:cx3="http://schemas.microsoft.com/office/drawing/2016/5/9/chartex" xmlns:cx4="http://schemas.microsoft.com/office/drawing/2016/5/10/chartex" xmlns:cx5="http://schemas.microsoft.com/office/drawing/2016/5/11/chartex" xmlns:cx6="http://schemas.microsoft.com/office/drawing/2016/5/12/chartex" xmlns:cx7="http://schemas.microsoft.com/office/drawing/2016/5/13/chartex" xmlns:cx8="http://schemas.microsoft.com/office/drawing/2016/5/14/chartex" xmlns:mc="http://schemas.openxmlformats.org/markup-compatibility/2006" xmlns:aink="http://schemas.microsoft.com/office/drawing/2016/ink" xmlns:am3d="http://schemas.microsoft.com/office/drawing/2017/model3d" xmlns:o="urn:schemas-microsoft-com:office:office" xmlns:oel="http://schemas.microsoft.com/office/2019/extlst" xmlns:r="http://schemas.openxmlformats.org/officeDocument/2006/relationships" xmlns:m="http://schemas.openxmlformats.org/officeDocument/2006/math" xmlns:v="urn:schemas-microsoft-com:vml" xmlns:wp14="http://schemas.microsoft.com/office/word/2010/wordprocessingDrawing" xmlns:wp="http://schemas.openxmlformats.org/drawingml/2006/wordprocessingDrawing" xmlns:w10="urn:schemas-microsoft-com:office:word" xmlns:w="http://schemas.openxmlformats.org/wordprocessingml/2006/main" xmlns:w14="http://schemas.microsoft.com/office/word/2010/wordml" xmlns:w15="http://schemas.microsoft.com/office/word/2012/wordml" xmlns:w16cex="http://schemas.microsoft.com/office/word/2018/wordml/cex" xmlns:w16cid="http://schemas.microsoft.com/office/word/2016/wordml/cid" xmlns:w16="http://schemas.microsoft.com/office/word/2018/wordml" xmlns:w16sdtdh="http://schemas.microsoft.com/office/word/2020/wordml/sdtdatahash" xmlns:w16se="http://schemas.microsoft.com/office/word/2015/wordml/symex" xmlns:wpg="http://schemas.microsoft.com/office/word/2010/wordprocessingGroup" xmlns:wpi="http://schemas.microsoft.com/office/word/2010/wordprocessingInk" xmlns:wne="http://schemas.microsoft.com/office/word/2006/wordml" xmlns:wps="http://schemas.microsoft.com/office/word/2010/wordprocessingShape" mc:Ignorable="w14 w15 w16se w16cid w16 w16cex w16sdtdh wp14">
   <w:abstractNum w:abstractNumId="0" w15:restartNumberingAfterBreak="0">
     <w:nsid w:val="009B6C06"/>
     <w:multiLevelType w:val="hybridMultilevel"/>
@@ -5893,112 +5898,112 @@
       </w:rPr>
     </w:lvl>
   </w:abstractNum>
-  <w:num w:numId="1">
+  <w:num w:numId="1" w16cid:durableId="466437581">
     <w:abstractNumId w:val="6"/>
   </w:num>
-  <w:num w:numId="2">
+  <w:num w:numId="2" w16cid:durableId="1093630860">
     <w:abstractNumId w:val="28"/>
   </w:num>
-  <w:num w:numId="3">
+  <w:num w:numId="3" w16cid:durableId="430130466">
     <w:abstractNumId w:val="23"/>
   </w:num>
-  <w:num w:numId="4">
+  <w:num w:numId="4" w16cid:durableId="275214960">
     <w:abstractNumId w:val="7"/>
   </w:num>
-  <w:num w:numId="5">
+  <w:num w:numId="5" w16cid:durableId="917399289">
     <w:abstractNumId w:val="21"/>
   </w:num>
-  <w:num w:numId="6">
+  <w:num w:numId="6" w16cid:durableId="1606231501">
     <w:abstractNumId w:val="22"/>
   </w:num>
-  <w:num w:numId="7">
+  <w:num w:numId="7" w16cid:durableId="2110854273">
     <w:abstractNumId w:val="25"/>
   </w:num>
-  <w:num w:numId="8">
+  <w:num w:numId="8" w16cid:durableId="509032741">
     <w:abstractNumId w:val="12"/>
   </w:num>
-  <w:num w:numId="9">
+  <w:num w:numId="9" w16cid:durableId="1366439524">
     <w:abstractNumId w:val="3"/>
   </w:num>
-  <w:num w:numId="10">
+  <w:num w:numId="10" w16cid:durableId="955596665">
     <w:abstractNumId w:val="26"/>
   </w:num>
-  <w:num w:numId="11">
+  <w:num w:numId="11" w16cid:durableId="1484277178">
     <w:abstractNumId w:val="4"/>
   </w:num>
-  <w:num w:numId="12">
+  <w:num w:numId="12" w16cid:durableId="1756244744">
     <w:abstractNumId w:val="11"/>
   </w:num>
-  <w:num w:numId="13">
+  <w:num w:numId="13" w16cid:durableId="955215528">
     <w:abstractNumId w:val="14"/>
   </w:num>
-  <w:num w:numId="14">
+  <w:num w:numId="14" w16cid:durableId="2122911698">
     <w:abstractNumId w:val="9"/>
   </w:num>
-  <w:num w:numId="15">
+  <w:num w:numId="15" w16cid:durableId="1712798921">
     <w:abstractNumId w:val="24"/>
   </w:num>
-  <w:num w:numId="16">
+  <w:num w:numId="16" w16cid:durableId="1361862030">
     <w:abstractNumId w:val="10"/>
   </w:num>
-  <w:num w:numId="17">
+  <w:num w:numId="17" w16cid:durableId="1116364132">
     <w:abstractNumId w:val="1"/>
   </w:num>
-  <w:num w:numId="18">
+  <w:num w:numId="18" w16cid:durableId="2143109492">
     <w:abstractNumId w:val="18"/>
   </w:num>
-  <w:num w:numId="19">
+  <w:num w:numId="19" w16cid:durableId="807742376">
     <w:abstractNumId w:val="2"/>
   </w:num>
-  <w:num w:numId="20">
+  <w:num w:numId="20" w16cid:durableId="184633906">
     <w:abstractNumId w:val="13"/>
   </w:num>
-  <w:num w:numId="21">
+  <w:num w:numId="21" w16cid:durableId="1361474966">
     <w:abstractNumId w:val="5"/>
   </w:num>
-  <w:num w:numId="22">
+  <w:num w:numId="22" w16cid:durableId="80102537">
     <w:abstractNumId w:val="15"/>
   </w:num>
-  <w:num w:numId="23">
+  <w:num w:numId="23" w16cid:durableId="1867519602">
     <w:abstractNumId w:val="27"/>
   </w:num>
-  <w:num w:numId="24">
+  <w:num w:numId="24" w16cid:durableId="66809846">
     <w:abstractNumId w:val="17"/>
   </w:num>
-  <w:num w:numId="25">
+  <w:num w:numId="25" w16cid:durableId="165101135">
     <w:abstractNumId w:val="8"/>
   </w:num>
-  <w:num w:numId="26">
+  <w:num w:numId="26" w16cid:durableId="2090225917">
     <w:abstractNumId w:val="6"/>
   </w:num>
-  <w:num w:numId="27">
+  <w:num w:numId="27" w16cid:durableId="1738212313">
     <w:abstractNumId w:val="6"/>
     <w:lvlOverride w:ilvl="0">
       <w:startOverride w:val="1"/>
     </w:lvlOverride>
   </w:num>
-  <w:num w:numId="28">
+  <w:num w:numId="28" w16cid:durableId="2010327926">
     <w:abstractNumId w:val="6"/>
     <w:lvlOverride w:ilvl="0">
       <w:startOverride w:val="1"/>
     </w:lvlOverride>
   </w:num>
-  <w:num w:numId="29">
+  <w:num w:numId="29" w16cid:durableId="2043509744">
     <w:abstractNumId w:val="6"/>
     <w:lvlOverride w:ilvl="0">
       <w:startOverride w:val="1"/>
     </w:lvlOverride>
   </w:num>
-  <w:num w:numId="30">
+  <w:num w:numId="30" w16cid:durableId="310839181">
     <w:abstractNumId w:val="19"/>
   </w:num>
-  <w:num w:numId="31">
+  <w:num w:numId="31" w16cid:durableId="1916745954">
     <w:abstractNumId w:val="16"/>
   </w:num>
-  <w:num w:numId="32">
+  <w:num w:numId="32" w16cid:durableId="41026132">
     <w:abstractNumId w:val="20"/>
   </w:num>
-  <w:num w:numId="33">
+  <w:num w:numId="33" w16cid:durableId="1930501351">
     <w:abstractNumId w:val="0"/>
   </w:num>
   <w:numIdMacAtCleanup w:val="19"/>
@@ -6006,7 +6011,7 @@
 </file>
 
 <file path=word/styles.xml><?xml version="1.0" encoding="utf-8"?>
-<w:styles xmlns:mc="http://schemas.openxmlformats.org/markup-compatibility/2006" xmlns:r="http://schemas.openxmlformats.org/officeDocument/2006/relationships" xmlns:w="http://schemas.openxmlformats.org/wordprocessingml/2006/main" xmlns:w14="http://schemas.microsoft.com/office/word/2010/wordml" xmlns:w15="http://schemas.microsoft.com/office/word/2012/wordml" xmlns:w16se="http://schemas.microsoft.com/office/word/2015/wordml/symex" mc:Ignorable="w14 w15 w16se">
+<w:styles xmlns:mc="http://schemas.openxmlformats.org/markup-compatibility/2006" xmlns:r="http://schemas.openxmlformats.org/officeDocument/2006/relationships" xmlns:w="http://schemas.openxmlformats.org/wordprocessingml/2006/main" xmlns:w14="http://schemas.microsoft.com/office/word/2010/wordml" xmlns:w15="http://schemas.microsoft.com/office/word/2012/wordml" xmlns:w16cex="http://schemas.microsoft.com/office/word/2018/wordml/cex" xmlns:w16cid="http://schemas.microsoft.com/office/word/2016/wordml/cid" xmlns:w16="http://schemas.microsoft.com/office/word/2018/wordml" xmlns:w16sdtdh="http://schemas.microsoft.com/office/word/2020/wordml/sdtdatahash" xmlns:w16se="http://schemas.microsoft.com/office/word/2015/wordml/symex" mc:Ignorable="w14 w15 w16se w16cid w16 w16cex w16sdtdh">
   <w:docDefaults>
     <w:rPrDefault>
       <w:rPr>
@@ -6022,7 +6027,7 @@
       </w:pPr>
     </w:pPrDefault>
   </w:docDefaults>
-  <w:latentStyles w:defLockedState="0" w:defUIPriority="99" w:defSemiHidden="0" w:defUnhideWhenUsed="0" w:defQFormat="0" w:count="371">
+  <w:latentStyles w:defLockedState="0" w:defUIPriority="99" w:defSemiHidden="0" w:defUnhideWhenUsed="0" w:defQFormat="0" w:count="376">
     <w:lsdException w:name="Normal" w:uiPriority="0" w:qFormat="1"/>
     <w:lsdException w:name="heading 1" w:uiPriority="9" w:qFormat="1"/>
     <w:lsdException w:name="heading 2" w:semiHidden="1" w:uiPriority="9" w:unhideWhenUsed="1" w:qFormat="1"/>
@@ -6394,6 +6399,11 @@
     <w:lsdException w:name="List Table 5 Dark Accent 6" w:uiPriority="50"/>
     <w:lsdException w:name="List Table 6 Colorful Accent 6" w:uiPriority="51"/>
     <w:lsdException w:name="List Table 7 Colorful Accent 6" w:uiPriority="52"/>
+    <w:lsdException w:name="Mention" w:semiHidden="1" w:unhideWhenUsed="1"/>
+    <w:lsdException w:name="Smart Hyperlink" w:semiHidden="1" w:unhideWhenUsed="1"/>
+    <w:lsdException w:name="Hashtag" w:semiHidden="1" w:unhideWhenUsed="1"/>
+    <w:lsdException w:name="Unresolved Mention" w:semiHidden="1" w:unhideWhenUsed="1"/>
+    <w:lsdException w:name="Smart Link" w:semiHidden="1" w:unhideWhenUsed="1"/>
   </w:latentStyles>
   <w:style w:type="paragraph" w:default="1" w:styleId="Normal">
     <w:name w:val="Normal"/>
@@ -6834,8 +6844,8 @@
       <w:u w:val="single"/>
     </w:rPr>
   </w:style>
-  <w:style w:type="character" w:customStyle="1" w:styleId="UnresolvedMention">
-    <w:name w:val="Unresolved Mention"/>
+  <w:style w:type="character" w:customStyle="1" w:styleId="UnresolvedMention1">
+    <w:name w:val="Unresolved Mention1"/>
     <w:basedOn w:val="DefaultParagraphFont"/>
     <w:uiPriority w:val="99"/>
     <w:semiHidden/>

</xml_diff>